<commit_message>
Simplification of the ethical submission
</commit_message>
<xml_diff>
--- a/survey/Commoncrawl_sri_Ethical_Submission.docx
+++ b/survey/Commoncrawl_sri_Ethical_Submission.docx
@@ -1,6 +1,6 @@
 
 <file path=word/document.xml><?xml version="1.0" encoding="utf-8"?>
-<w:document xmlns:wpc="http://schemas.microsoft.com/office/word/2010/wordprocessingCanvas" xmlns:mc="http://schemas.openxmlformats.org/markup-compatibility/2006" xmlns:o="urn:schemas-microsoft-com:office:office" xmlns:r="http://schemas.openxmlformats.org/officeDocument/2006/relationships" xmlns:m="http://schemas.openxmlformats.org/officeDocument/2006/math" xmlns:v="urn:schemas-microsoft-com:vml" xmlns:wp14="http://schemas.microsoft.com/office/word/2010/wordprocessingDrawing" xmlns:wp="http://schemas.openxmlformats.org/drawingml/2006/wordprocessingDrawing" xmlns:w10="urn:schemas-microsoft-com:office:word" xmlns:w="http://schemas.openxmlformats.org/wordprocessingml/2006/main" xmlns:w14="http://schemas.microsoft.com/office/word/2010/wordml" xmlns:w15="http://schemas.microsoft.com/office/word/2012/wordml" xmlns:wpg="http://schemas.microsoft.com/office/word/2010/wordprocessingGroup" xmlns:wpi="http://schemas.microsoft.com/office/word/2010/wordprocessingInk" xmlns:wne="http://schemas.microsoft.com/office/word/2006/wordml" xmlns:wps="http://schemas.microsoft.com/office/word/2010/wordprocessingShape" mc:Ignorable="w14 w15 wp14">
+<w:document xmlns:wpc="http://schemas.microsoft.com/office/word/2010/wordprocessingCanvas" xmlns:cx="http://schemas.microsoft.com/office/drawing/2014/chartex" xmlns:cx1="http://schemas.microsoft.com/office/drawing/2015/9/8/chartex" xmlns:cx2="http://schemas.microsoft.com/office/drawing/2015/10/21/chartex" xmlns:cx3="http://schemas.microsoft.com/office/drawing/2016/5/9/chartex" xmlns:cx4="http://schemas.microsoft.com/office/drawing/2016/5/10/chartex" xmlns:cx5="http://schemas.microsoft.com/office/drawing/2016/5/11/chartex" xmlns:cx6="http://schemas.microsoft.com/office/drawing/2016/5/12/chartex" xmlns:cx7="http://schemas.microsoft.com/office/drawing/2016/5/13/chartex" xmlns:cx8="http://schemas.microsoft.com/office/drawing/2016/5/14/chartex" xmlns:mc="http://schemas.openxmlformats.org/markup-compatibility/2006" xmlns:aink="http://schemas.microsoft.com/office/drawing/2016/ink" xmlns:am3d="http://schemas.microsoft.com/office/drawing/2017/model3d" xmlns:o="urn:schemas-microsoft-com:office:office" xmlns:r="http://schemas.openxmlformats.org/officeDocument/2006/relationships" xmlns:m="http://schemas.openxmlformats.org/officeDocument/2006/math" xmlns:v="urn:schemas-microsoft-com:vml" xmlns:wp14="http://schemas.microsoft.com/office/word/2010/wordprocessingDrawing" xmlns:wp="http://schemas.openxmlformats.org/drawingml/2006/wordprocessingDrawing" xmlns:w10="urn:schemas-microsoft-com:office:word" xmlns:w="http://schemas.openxmlformats.org/wordprocessingml/2006/main" xmlns:w14="http://schemas.microsoft.com/office/word/2010/wordml" xmlns:w15="http://schemas.microsoft.com/office/word/2012/wordml" xmlns:w16cid="http://schemas.microsoft.com/office/word/2016/wordml/cid" xmlns:w16se="http://schemas.microsoft.com/office/word/2015/wordml/symex" xmlns:wpg="http://schemas.microsoft.com/office/word/2010/wordprocessingGroup" xmlns:wpi="http://schemas.microsoft.com/office/word/2010/wordprocessingInk" xmlns:wne="http://schemas.microsoft.com/office/word/2006/wordml" xmlns:wps="http://schemas.microsoft.com/office/word/2010/wordprocessingShape" mc:Ignorable="w14 w15 w16se w16cid wp14">
   <w:body>
     <w:p>
       <w:pPr>
@@ -27,7 +27,25 @@
           <w:sz w:val="30"/>
           <w:szCs w:val="30"/>
         </w:rPr>
-        <w:t>Data collection on a genomic privacy online evaluation tool</w:t>
+        <w:t xml:space="preserve">Survey on the awareness, understanding and usage of </w:t>
+      </w:r>
+      <w:proofErr w:type="spellStart"/>
+      <w:r>
+        <w:rPr>
+          <w:b/>
+          <w:sz w:val="30"/>
+          <w:szCs w:val="30"/>
+        </w:rPr>
+        <w:t>Subresource</w:t>
+      </w:r>
+      <w:proofErr w:type="spellEnd"/>
+      <w:r>
+        <w:rPr>
+          <w:b/>
+          <w:sz w:val="30"/>
+          <w:szCs w:val="30"/>
+        </w:rPr>
+        <w:t xml:space="preserve"> Integrity (SRI) by web </w:t>
       </w:r>
       <w:r>
         <w:rPr>
@@ -35,23 +53,7 @@
           <w:sz w:val="30"/>
           <w:szCs w:val="30"/>
         </w:rPr>
-        <w:t xml:space="preserve"> (</w:t>
-      </w:r>
-      <w:r>
-        <w:rPr>
-          <w:b/>
-          <w:sz w:val="30"/>
-          <w:szCs w:val="30"/>
-        </w:rPr>
-        <w:t>GENOPRI</w:t>
-      </w:r>
-      <w:r>
-        <w:rPr>
-          <w:b/>
-          <w:sz w:val="30"/>
-          <w:szCs w:val="30"/>
-        </w:rPr>
-        <w:t>)</w:t>
+        <w:t>developers</w:t>
       </w:r>
     </w:p>
     <w:p>
@@ -259,7 +261,7 @@
               </w:rPr>
             </w:pPr>
             <w:r>
-              <w:t>Data collection</w:t>
+              <w:t>Survey</w:t>
             </w:r>
             <w:r>
               <w:t xml:space="preserve"> on</w:t>
@@ -271,57 +273,63 @@
               <w:rPr>
                 <w:color w:val="000000"/>
               </w:rPr>
-              <w:t xml:space="preserve">the awareness level of web developers with regards to </w:t>
+              <w:t>the awareness</w:t>
+            </w:r>
+            <w:r>
+              <w:rPr>
+                <w:color w:val="000000"/>
+              </w:rPr>
+              <w:t xml:space="preserve">, </w:t>
+            </w:r>
+            <w:r>
+              <w:rPr>
+                <w:color w:val="000000"/>
+              </w:rPr>
+              <w:t>understanding</w:t>
+            </w:r>
+            <w:r>
+              <w:rPr>
+                <w:color w:val="000000"/>
+              </w:rPr>
+              <w:t xml:space="preserve"> and</w:t>
+            </w:r>
+            <w:r>
+              <w:rPr>
+                <w:color w:val="000000"/>
+              </w:rPr>
+              <w:t xml:space="preserve"> </w:t>
+            </w:r>
+            <w:r>
+              <w:rPr>
+                <w:color w:val="000000"/>
+              </w:rPr>
+              <w:t xml:space="preserve">usage of </w:t>
             </w:r>
             <w:proofErr w:type="spellStart"/>
             <w:r>
               <w:rPr>
                 <w:color w:val="000000"/>
               </w:rPr>
-              <w:t>S</w:t>
-            </w:r>
+              <w:t>Subresource</w:t>
+            </w:r>
+            <w:proofErr w:type="spellEnd"/>
             <w:r>
               <w:rPr>
                 <w:color w:val="000000"/>
               </w:rPr>
-              <w:t>ubresource</w:t>
-            </w:r>
-            <w:proofErr w:type="spellEnd"/>
+              <w:t xml:space="preserve"> Integrity (SRI)</w:t>
+            </w:r>
             <w:r>
               <w:rPr>
                 <w:color w:val="000000"/>
               </w:rPr>
-              <w:t xml:space="preserve"> </w:t>
+              <w:t xml:space="preserve"> by web </w:t>
             </w:r>
             <w:r>
               <w:rPr>
                 <w:color w:val="000000"/>
               </w:rPr>
-              <w:t>I</w:t>
-            </w:r>
-            <w:r>
-              <w:rPr>
-                <w:color w:val="000000"/>
-              </w:rPr>
-              <w:t>ntegrity (SRI)</w:t>
-            </w:r>
-            <w:r>
-              <w:rPr>
-                <w:color w:val="000000"/>
-              </w:rPr>
-              <w:t xml:space="preserve"> as well as if </w:t>
-            </w:r>
-            <w:r>
-              <w:rPr>
-                <w:color w:val="000000"/>
-              </w:rPr>
-              <w:t>SRI</w:t>
-            </w:r>
-            <w:r>
-              <w:rPr>
-                <w:color w:val="000000"/>
-              </w:rPr>
-              <w:t xml:space="preserve"> is well understood and used according to its specification</w:t>
+              <w:t>developers</w:t>
             </w:r>
           </w:p>
         </w:tc>
@@ -415,6 +423,15 @@
             <w:r>
               <w:t xml:space="preserve">, </w:t>
             </w:r>
+            <w:r>
+              <w:t>Mauro Cherubini</w:t>
+            </w:r>
+            <w:r>
+              <w:t>,</w:t>
+            </w:r>
+            <w:r>
+              <w:t xml:space="preserve"> </w:t>
+            </w:r>
             <w:proofErr w:type="spellStart"/>
             <w:r>
               <w:t>Kévin</w:t>
@@ -432,100 +449,97 @@
               <w:t xml:space="preserve">, </w:t>
             </w:r>
             <w:r>
-              <w:t>Mauro Cherubini</w:t>
+              <w:t>Olamide Omolola</w:t>
+            </w:r>
+            <w:r>
+              <w:t xml:space="preserve"> </w:t>
+            </w:r>
+          </w:p>
+        </w:tc>
+      </w:tr>
+      <w:tr>
+        <w:tc>
+          <w:tcPr>
+            <w:tcW w:w="9029" w:type="dxa"/>
+            <w:tcBorders>
+              <w:top w:val="single" w:sz="8" w:space="0" w:color="FFFFFF"/>
+              <w:left w:val="single" w:sz="8" w:space="0" w:color="FFFFFF"/>
+              <w:bottom w:val="single" w:sz="8" w:space="0" w:color="FFFFFF"/>
+              <w:right w:val="single" w:sz="8" w:space="0" w:color="FFFFFF"/>
+            </w:tcBorders>
+            <w:shd w:val="clear" w:color="auto" w:fill="C9DAF8"/>
+            <w:tcMar>
+              <w:top w:w="100" w:type="dxa"/>
+              <w:left w:w="100" w:type="dxa"/>
+              <w:bottom w:w="100" w:type="dxa"/>
+              <w:right w:w="100" w:type="dxa"/>
+            </w:tcMar>
+          </w:tcPr>
+          <w:p>
+            <w:pPr>
+              <w:widowControl w:val="0"/>
+              <w:rPr>
+                <w:b/>
+              </w:rPr>
+            </w:pPr>
+            <w:r>
+              <w:rPr>
+                <w:b/>
+              </w:rPr>
+              <w:t>Email address(es) of researcher(s):</w:t>
+            </w:r>
+          </w:p>
+        </w:tc>
+      </w:tr>
+      <w:tr>
+        <w:tc>
+          <w:tcPr>
+            <w:tcW w:w="9029" w:type="dxa"/>
+            <w:tcBorders>
+              <w:top w:val="single" w:sz="8" w:space="0" w:color="FFFFFF"/>
+              <w:left w:val="single" w:sz="8" w:space="0" w:color="FFFFFF"/>
+              <w:bottom w:val="single" w:sz="8" w:space="0" w:color="FFFFFF"/>
+              <w:right w:val="single" w:sz="8" w:space="0" w:color="FFFFFF"/>
+            </w:tcBorders>
+            <w:tcMar>
+              <w:top w:w="100" w:type="dxa"/>
+              <w:left w:w="100" w:type="dxa"/>
+              <w:bottom w:w="100" w:type="dxa"/>
+              <w:right w:w="100" w:type="dxa"/>
+            </w:tcMar>
+          </w:tcPr>
+          <w:p>
+            <w:pPr>
+              <w:widowControl w:val="0"/>
+            </w:pPr>
+            <w:r>
+              <w:t>bertil.chapuis</w:t>
+            </w:r>
+            <w:r>
+              <w:t xml:space="preserve">@unil.ch, </w:t>
+            </w:r>
+            <w:r>
+              <w:t>mauro.cherubini@unil.ch</w:t>
+            </w:r>
+            <w:r>
+              <w:t xml:space="preserve">, </w:t>
+            </w:r>
+            <w:r>
+              <w:t>kevin.huguenin@unil.ch</w:t>
             </w:r>
             <w:r>
               <w:t>,</w:t>
             </w:r>
             <w:r>
-              <w:t xml:space="preserve"> Olamide Omolola</w:t>
-            </w:r>
-            <w:r>
               <w:t xml:space="preserve"> </w:t>
             </w:r>
-          </w:p>
-        </w:tc>
-      </w:tr>
-      <w:tr>
-        <w:tc>
-          <w:tcPr>
-            <w:tcW w:w="9029" w:type="dxa"/>
-            <w:tcBorders>
-              <w:top w:val="single" w:sz="8" w:space="0" w:color="FFFFFF"/>
-              <w:left w:val="single" w:sz="8" w:space="0" w:color="FFFFFF"/>
-              <w:bottom w:val="single" w:sz="8" w:space="0" w:color="FFFFFF"/>
-              <w:right w:val="single" w:sz="8" w:space="0" w:color="FFFFFF"/>
-            </w:tcBorders>
-            <w:shd w:val="clear" w:color="auto" w:fill="C9DAF8"/>
-            <w:tcMar>
-              <w:top w:w="100" w:type="dxa"/>
-              <w:left w:w="100" w:type="dxa"/>
-              <w:bottom w:w="100" w:type="dxa"/>
-              <w:right w:w="100" w:type="dxa"/>
-            </w:tcMar>
-          </w:tcPr>
-          <w:p>
-            <w:pPr>
-              <w:widowControl w:val="0"/>
-              <w:rPr>
-                <w:b/>
-              </w:rPr>
-            </w:pPr>
-            <w:r>
-              <w:rPr>
-                <w:b/>
-              </w:rPr>
-              <w:t>Email address(</w:t>
-            </w:r>
-            <w:proofErr w:type="spellStart"/>
-            <w:r>
-              <w:rPr>
-                <w:b/>
-              </w:rPr>
-              <w:t>es</w:t>
-            </w:r>
-            <w:proofErr w:type="spellEnd"/>
-            <w:r>
-              <w:rPr>
-                <w:b/>
-              </w:rPr>
-              <w:t>) of researcher(s):</w:t>
-            </w:r>
-          </w:p>
-        </w:tc>
-      </w:tr>
-      <w:tr>
-        <w:tc>
-          <w:tcPr>
-            <w:tcW w:w="9029" w:type="dxa"/>
-            <w:tcBorders>
-              <w:top w:val="single" w:sz="8" w:space="0" w:color="FFFFFF"/>
-              <w:left w:val="single" w:sz="8" w:space="0" w:color="FFFFFF"/>
-              <w:bottom w:val="single" w:sz="8" w:space="0" w:color="FFFFFF"/>
-              <w:right w:val="single" w:sz="8" w:space="0" w:color="FFFFFF"/>
-            </w:tcBorders>
-            <w:tcMar>
-              <w:top w:w="100" w:type="dxa"/>
-              <w:left w:w="100" w:type="dxa"/>
-              <w:bottom w:w="100" w:type="dxa"/>
-              <w:right w:w="100" w:type="dxa"/>
-            </w:tcMar>
-          </w:tcPr>
-          <w:p>
-            <w:pPr>
-              <w:widowControl w:val="0"/>
-            </w:pPr>
-            <w:r>
-              <w:t>bertil.chapuis</w:t>
-            </w:r>
-            <w:r>
-              <w:t xml:space="preserve">@unil.ch, kevin.huguenin@unil.ch. </w:t>
-            </w:r>
-            <w:r>
-              <w:t>mauro.cherubini@unil.ch</w:t>
-            </w:r>
-            <w:r>
-              <w:t>, olamide.omolola@unil.ch</w:t>
+            <w:r>
+              <w:t>olamide</w:t>
+            </w:r>
+            <w:bookmarkStart w:id="0" w:name="_GoBack"/>
+            <w:bookmarkEnd w:id="0"/>
+            <w:r>
+              <w:t>.omolola@unil.ch</w:t>
             </w:r>
           </w:p>
         </w:tc>
@@ -756,7 +770,34 @@
                 <w:sz w:val="22"/>
                 <w:szCs w:val="22"/>
               </w:rPr>
-              <w:t>To what extent are developers aware of SRI?</w:t>
+              <w:t>Are</w:t>
+            </w:r>
+            <w:r>
+              <w:rPr>
+                <w:rFonts w:ascii="Arial" w:hAnsi="Arial" w:cs="Arial"/>
+                <w:color w:val="000000"/>
+                <w:sz w:val="22"/>
+                <w:szCs w:val="22"/>
+              </w:rPr>
+              <w:t xml:space="preserve"> </w:t>
+            </w:r>
+            <w:r>
+              <w:rPr>
+                <w:rFonts w:ascii="Arial" w:hAnsi="Arial" w:cs="Arial"/>
+                <w:color w:val="000000"/>
+                <w:sz w:val="22"/>
+                <w:szCs w:val="22"/>
+              </w:rPr>
+              <w:t xml:space="preserve">web </w:t>
+            </w:r>
+            <w:r>
+              <w:rPr>
+                <w:rFonts w:ascii="Arial" w:hAnsi="Arial" w:cs="Arial"/>
+                <w:color w:val="000000"/>
+                <w:sz w:val="22"/>
+                <w:szCs w:val="22"/>
+              </w:rPr>
+              <w:t>developers aware of SRI?</w:t>
             </w:r>
           </w:p>
           <w:p>
@@ -782,7 +823,43 @@
                 <w:sz w:val="22"/>
                 <w:szCs w:val="22"/>
               </w:rPr>
-              <w:t>To what extent do developers using SRI in their web applications/sites?</w:t>
+              <w:t>Do</w:t>
+            </w:r>
+            <w:r>
+              <w:rPr>
+                <w:rFonts w:ascii="Arial" w:hAnsi="Arial" w:cs="Arial"/>
+                <w:color w:val="000000"/>
+                <w:sz w:val="22"/>
+                <w:szCs w:val="22"/>
+              </w:rPr>
+              <w:t xml:space="preserve"> </w:t>
+            </w:r>
+            <w:r>
+              <w:rPr>
+                <w:rFonts w:ascii="Arial" w:hAnsi="Arial" w:cs="Arial"/>
+                <w:color w:val="000000"/>
+                <w:sz w:val="22"/>
+                <w:szCs w:val="22"/>
+              </w:rPr>
+              <w:t xml:space="preserve">web </w:t>
+            </w:r>
+            <w:r>
+              <w:rPr>
+                <w:rFonts w:ascii="Arial" w:hAnsi="Arial" w:cs="Arial"/>
+                <w:color w:val="000000"/>
+                <w:sz w:val="22"/>
+                <w:szCs w:val="22"/>
+              </w:rPr>
+              <w:t>developers understand SRI</w:t>
+            </w:r>
+            <w:r>
+              <w:rPr>
+                <w:rFonts w:ascii="Arial" w:hAnsi="Arial" w:cs="Arial"/>
+                <w:color w:val="000000"/>
+                <w:sz w:val="22"/>
+                <w:szCs w:val="22"/>
+              </w:rPr>
+              <w:t>?</w:t>
             </w:r>
           </w:p>
           <w:p>
@@ -794,13 +871,16 @@
               </w:numPr>
               <w:spacing w:before="0" w:beforeAutospacing="0" w:after="0" w:afterAutospacing="0"/>
               <w:textAlignment w:val="baseline"/>
+            </w:pPr>
+            <w:r>
               <w:rPr>
                 <w:rFonts w:ascii="Arial" w:hAnsi="Arial" w:cs="Arial"/>
                 <w:color w:val="000000"/>
                 <w:sz w:val="22"/>
                 <w:szCs w:val="22"/>
               </w:rPr>
-            </w:pPr>
+              <w:t>How</w:t>
+            </w:r>
             <w:r>
               <w:rPr>
                 <w:rFonts w:ascii="Arial" w:hAnsi="Arial" w:cs="Arial"/>
@@ -808,25 +888,17 @@
                 <w:sz w:val="22"/>
                 <w:szCs w:val="22"/>
               </w:rPr>
-              <w:t>To what extent do developers understand the functioning of SRI (general and specific behavior in the specification/user-agent implementation)? </w:t>
-            </w:r>
-          </w:p>
-          <w:p>
-            <w:pPr>
-              <w:pStyle w:val="NormalWeb"/>
-              <w:numPr>
-                <w:ilvl w:val="0"/>
-                <w:numId w:val="3"/>
-              </w:numPr>
-              <w:spacing w:before="0" w:beforeAutospacing="0" w:after="0" w:afterAutospacing="0"/>
-              <w:textAlignment w:val="baseline"/>
+              <w:t xml:space="preserve"> </w:t>
+            </w:r>
+            <w:r>
               <w:rPr>
                 <w:rFonts w:ascii="Arial" w:hAnsi="Arial" w:cs="Arial"/>
                 <w:color w:val="000000"/>
                 <w:sz w:val="22"/>
                 <w:szCs w:val="22"/>
               </w:rPr>
-            </w:pPr>
+              <w:t xml:space="preserve">do </w:t>
+            </w:r>
             <w:r>
               <w:rPr>
                 <w:rFonts w:ascii="Arial" w:hAnsi="Arial" w:cs="Arial"/>
@@ -834,9 +906,65 @@
                 <w:sz w:val="22"/>
                 <w:szCs w:val="22"/>
               </w:rPr>
-              <w:t>What are the current practices of developers when using SRI? (are these practice coherent with the specification)</w:t>
-            </w:r>
-          </w:p>
+              <w:t xml:space="preserve">web </w:t>
+            </w:r>
+            <w:r>
+              <w:rPr>
+                <w:rFonts w:ascii="Arial" w:hAnsi="Arial" w:cs="Arial"/>
+                <w:color w:val="000000"/>
+                <w:sz w:val="22"/>
+                <w:szCs w:val="22"/>
+              </w:rPr>
+              <w:t xml:space="preserve">developers </w:t>
+            </w:r>
+            <w:r>
+              <w:rPr>
+                <w:rFonts w:ascii="Arial" w:hAnsi="Arial" w:cs="Arial"/>
+                <w:color w:val="000000"/>
+                <w:sz w:val="22"/>
+                <w:szCs w:val="22"/>
+              </w:rPr>
+              <w:t>use</w:t>
+            </w:r>
+            <w:r>
+              <w:rPr>
+                <w:rFonts w:ascii="Arial" w:hAnsi="Arial" w:cs="Arial"/>
+                <w:color w:val="000000"/>
+                <w:sz w:val="22"/>
+                <w:szCs w:val="22"/>
+              </w:rPr>
+              <w:t xml:space="preserve"> SRI</w:t>
+            </w:r>
+            <w:r>
+              <w:rPr>
+                <w:rFonts w:ascii="Arial" w:hAnsi="Arial" w:cs="Arial"/>
+                <w:color w:val="000000"/>
+                <w:sz w:val="22"/>
+                <w:szCs w:val="22"/>
+              </w:rPr>
+              <w:t>?</w:t>
+            </w:r>
+          </w:p>
+        </w:tc>
+      </w:tr>
+      <w:tr>
+        <w:tc>
+          <w:tcPr>
+            <w:tcW w:w="9029" w:type="dxa"/>
+            <w:tcBorders>
+              <w:top w:val="single" w:sz="8" w:space="0" w:color="FFFFFF"/>
+              <w:left w:val="single" w:sz="8" w:space="0" w:color="FFFFFF"/>
+              <w:bottom w:val="single" w:sz="8" w:space="0" w:color="FFFFFF"/>
+              <w:right w:val="single" w:sz="8" w:space="0" w:color="FFFFFF"/>
+            </w:tcBorders>
+            <w:shd w:val="clear" w:color="auto" w:fill="C9DAF8"/>
+            <w:tcMar>
+              <w:top w:w="100" w:type="dxa"/>
+              <w:left w:w="100" w:type="dxa"/>
+              <w:bottom w:w="100" w:type="dxa"/>
+              <w:right w:w="100" w:type="dxa"/>
+            </w:tcMar>
+          </w:tcPr>
           <w:p>
             <w:pPr>
               <w:widowControl w:val="0"/>
@@ -847,21 +975,30 @@
                 <w:right w:val="nil"/>
                 <w:between w:val="nil"/>
               </w:pBdr>
-            </w:pPr>
-          </w:p>
-        </w:tc>
-      </w:tr>
-      <w:tr>
-        <w:tc>
-          <w:tcPr>
-            <w:tcW w:w="9029" w:type="dxa"/>
-            <w:tcBorders>
-              <w:top w:val="single" w:sz="8" w:space="0" w:color="FFFFFF"/>
-              <w:left w:val="single" w:sz="8" w:space="0" w:color="FFFFFF"/>
-              <w:bottom w:val="single" w:sz="8" w:space="0" w:color="FFFFFF"/>
-              <w:right w:val="single" w:sz="8" w:space="0" w:color="FFFFFF"/>
-            </w:tcBorders>
-            <w:shd w:val="clear" w:color="auto" w:fill="C9DAF8"/>
+              <w:rPr>
+                <w:b/>
+              </w:rPr>
+            </w:pPr>
+            <w:r>
+              <w:rPr>
+                <w:b/>
+              </w:rPr>
+              <w:t>Study design and procedure:</w:t>
+            </w:r>
+          </w:p>
+        </w:tc>
+      </w:tr>
+      <w:tr>
+        <w:tc>
+          <w:tcPr>
+            <w:tcW w:w="9029" w:type="dxa"/>
+            <w:tcBorders>
+              <w:top w:val="single" w:sz="8" w:space="0" w:color="FFFFFF"/>
+              <w:left w:val="single" w:sz="8" w:space="0" w:color="FFFFFF"/>
+              <w:bottom w:val="single" w:sz="8" w:space="0" w:color="FFFFFF"/>
+              <w:right w:val="single" w:sz="8" w:space="0" w:color="FFFFFF"/>
+            </w:tcBorders>
+            <w:shd w:val="clear" w:color="auto" w:fill="auto"/>
             <w:tcMar>
               <w:top w:w="100" w:type="dxa"/>
               <w:left w:w="100" w:type="dxa"/>
@@ -879,37 +1016,91 @@
                 <w:right w:val="nil"/>
                 <w:between w:val="nil"/>
               </w:pBdr>
-              <w:rPr>
-                <w:b/>
-              </w:rPr>
-            </w:pPr>
-            <w:r>
-              <w:rPr>
-                <w:b/>
-              </w:rPr>
-              <w:t>Study design and procedure:</w:t>
-            </w:r>
-          </w:p>
-        </w:tc>
-      </w:tr>
-      <w:tr>
-        <w:tc>
-          <w:tcPr>
-            <w:tcW w:w="9029" w:type="dxa"/>
-            <w:tcBorders>
-              <w:top w:val="single" w:sz="8" w:space="0" w:color="FFFFFF"/>
-              <w:left w:val="single" w:sz="8" w:space="0" w:color="FFFFFF"/>
-              <w:bottom w:val="single" w:sz="8" w:space="0" w:color="FFFFFF"/>
-              <w:right w:val="single" w:sz="8" w:space="0" w:color="FFFFFF"/>
-            </w:tcBorders>
-            <w:shd w:val="clear" w:color="auto" w:fill="auto"/>
-            <w:tcMar>
-              <w:top w:w="100" w:type="dxa"/>
-              <w:left w:w="100" w:type="dxa"/>
-              <w:bottom w:w="100" w:type="dxa"/>
-              <w:right w:w="100" w:type="dxa"/>
-            </w:tcMar>
-          </w:tcPr>
+            </w:pPr>
+            <w:r>
+              <w:t xml:space="preserve">We </w:t>
+            </w:r>
+            <w:r>
+              <w:t>send</w:t>
+            </w:r>
+            <w:r>
+              <w:t xml:space="preserve"> </w:t>
+            </w:r>
+            <w:r>
+              <w:t>an anonymous</w:t>
+            </w:r>
+            <w:r>
+              <w:t xml:space="preserve"> </w:t>
+            </w:r>
+            <w:r>
+              <w:t>survey</w:t>
+            </w:r>
+            <w:r>
+              <w:t xml:space="preserve"> by email</w:t>
+            </w:r>
+            <w:r>
+              <w:t xml:space="preserve"> </w:t>
+            </w:r>
+            <w:r>
+              <w:t xml:space="preserve">to </w:t>
+            </w:r>
+            <w:r>
+              <w:t>web developers</w:t>
+            </w:r>
+            <w:r>
+              <w:t xml:space="preserve"> who </w:t>
+            </w:r>
+            <w:r>
+              <w:t xml:space="preserve">manage domain names (webmaster@unil.ch) or who </w:t>
+            </w:r>
+            <w:r>
+              <w:t xml:space="preserve">publicly share their email address on </w:t>
+            </w:r>
+            <w:r>
+              <w:t>webpages</w:t>
+            </w:r>
+            <w:r>
+              <w:t xml:space="preserve"> associated with web technologies (</w:t>
+            </w:r>
+            <w:proofErr w:type="spellStart"/>
+            <w:r>
+              <w:t>Wordpress</w:t>
+            </w:r>
+            <w:proofErr w:type="spellEnd"/>
+            <w:r>
+              <w:t xml:space="preserve">, </w:t>
+            </w:r>
+            <w:r>
+              <w:t xml:space="preserve">Nodejs, </w:t>
+            </w:r>
+            <w:r>
+              <w:t>etc.)</w:t>
+            </w:r>
+            <w:r>
+              <w:t xml:space="preserve">. </w:t>
+            </w:r>
+            <w:r>
+              <w:t>The survey is hosted on Qualtrics</w:t>
+            </w:r>
+            <w:r>
+              <w:t xml:space="preserve"> and </w:t>
+            </w:r>
+            <w:r>
+              <w:t>web developers</w:t>
+            </w:r>
+            <w:r>
+              <w:t xml:space="preserve"> answer </w:t>
+            </w:r>
+            <w:r>
+              <w:t xml:space="preserve">to the survey </w:t>
+            </w:r>
+            <w:r>
+              <w:t>anonymously and on a voluntary basis.</w:t>
+            </w:r>
+            <w:r>
+              <w:t xml:space="preserve"> </w:t>
+            </w:r>
+          </w:p>
           <w:p>
             <w:pPr>
               <w:widowControl w:val="0"/>
@@ -921,9 +1112,6 @@
                 <w:between w:val="nil"/>
               </w:pBdr>
             </w:pPr>
-            <w:r>
-              <w:t>We propose to deploy a large-scale questionnaire to a random sample of web developers all over the world. We will deploy the questionnaire in two phases:</w:t>
-            </w:r>
           </w:p>
           <w:p>
             <w:pPr>
@@ -936,15 +1124,84 @@
                 <w:between w:val="nil"/>
               </w:pBdr>
             </w:pPr>
-          </w:p>
-          <w:p>
-            <w:pPr>
-              <w:pStyle w:val="ListParagraph"/>
-              <w:widowControl w:val="0"/>
-              <w:numPr>
-                <w:ilvl w:val="0"/>
-                <w:numId w:val="6"/>
-              </w:numPr>
+            <w:r>
+              <w:t xml:space="preserve">If the number of </w:t>
+            </w:r>
+            <w:r>
+              <w:t>respondents</w:t>
+            </w:r>
+            <w:r>
+              <w:t xml:space="preserve"> is not sufficient, we will investigate the use </w:t>
+            </w:r>
+            <w:r>
+              <w:t>of alumni network</w:t>
+            </w:r>
+            <w:r>
+              <w:t>s</w:t>
+            </w:r>
+            <w:r>
+              <w:t xml:space="preserve"> </w:t>
+            </w:r>
+            <w:r>
+              <w:t>and</w:t>
+            </w:r>
+            <w:r>
+              <w:t xml:space="preserve"> </w:t>
+            </w:r>
+            <w:r>
+              <w:t>commercial survey platform</w:t>
+            </w:r>
+            <w:r>
+              <w:t>s</w:t>
+            </w:r>
+            <w:r>
+              <w:t xml:space="preserve"> (such as Amazon Mechanical Turk)</w:t>
+            </w:r>
+            <w:r>
+              <w:t xml:space="preserve"> to </w:t>
+            </w:r>
+            <w:r>
+              <w:t>gather</w:t>
+            </w:r>
+            <w:r>
+              <w:t xml:space="preserve"> additional answers</w:t>
+            </w:r>
+            <w:r>
+              <w:t>.</w:t>
+            </w:r>
+            <w:r>
+              <w:t xml:space="preserve"> In both cases, the data</w:t>
+            </w:r>
+            <w:r>
+              <w:t xml:space="preserve"> will be collected</w:t>
+            </w:r>
+            <w:r>
+              <w:t xml:space="preserve"> anonymously.</w:t>
+            </w:r>
+          </w:p>
+        </w:tc>
+      </w:tr>
+      <w:tr>
+        <w:tc>
+          <w:tcPr>
+            <w:tcW w:w="9029" w:type="dxa"/>
+            <w:tcBorders>
+              <w:top w:val="single" w:sz="8" w:space="0" w:color="FFFFFF"/>
+              <w:left w:val="single" w:sz="8" w:space="0" w:color="FFFFFF"/>
+              <w:bottom w:val="single" w:sz="8" w:space="0" w:color="FFFFFF"/>
+              <w:right w:val="single" w:sz="8" w:space="0" w:color="FFFFFF"/>
+            </w:tcBorders>
+            <w:shd w:val="clear" w:color="auto" w:fill="C9DAF8"/>
+            <w:tcMar>
+              <w:top w:w="100" w:type="dxa"/>
+              <w:left w:w="100" w:type="dxa"/>
+              <w:bottom w:w="100" w:type="dxa"/>
+              <w:right w:w="100" w:type="dxa"/>
+            </w:tcMar>
+          </w:tcPr>
+          <w:p>
+            <w:pPr>
+              <w:widowControl w:val="0"/>
               <w:pBdr>
                 <w:top w:val="nil"/>
                 <w:left w:val="nil"/>
@@ -952,19 +1209,40 @@
                 <w:right w:val="nil"/>
                 <w:between w:val="nil"/>
               </w:pBdr>
-            </w:pPr>
-            <w:r>
-              <w:t>The first set of questionnaire will be disseminated via email. The sets of e-mails were obtained through following processes:</w:t>
-            </w:r>
-          </w:p>
-          <w:p>
-            <w:pPr>
-              <w:pStyle w:val="ListParagraph"/>
-              <w:widowControl w:val="0"/>
-              <w:numPr>
-                <w:ilvl w:val="1"/>
-                <w:numId w:val="6"/>
-              </w:numPr>
+              <w:rPr>
+                <w:b/>
+              </w:rPr>
+            </w:pPr>
+            <w:r>
+              <w:rPr>
+                <w:b/>
+              </w:rPr>
+              <w:t>Type of compensation offered to the participants (monetary, other, none):</w:t>
+            </w:r>
+          </w:p>
+        </w:tc>
+      </w:tr>
+      <w:tr>
+        <w:tc>
+          <w:tcPr>
+            <w:tcW w:w="9029" w:type="dxa"/>
+            <w:tcBorders>
+              <w:top w:val="single" w:sz="8" w:space="0" w:color="FFFFFF"/>
+              <w:left w:val="single" w:sz="8" w:space="0" w:color="FFFFFF"/>
+              <w:bottom w:val="single" w:sz="8" w:space="0" w:color="FFFFFF"/>
+              <w:right w:val="single" w:sz="8" w:space="0" w:color="FFFFFF"/>
+            </w:tcBorders>
+            <w:shd w:val="clear" w:color="auto" w:fill="auto"/>
+            <w:tcMar>
+              <w:top w:w="100" w:type="dxa"/>
+              <w:left w:w="100" w:type="dxa"/>
+              <w:bottom w:w="100" w:type="dxa"/>
+              <w:right w:w="100" w:type="dxa"/>
+            </w:tcMar>
+          </w:tcPr>
+          <w:p>
+            <w:pPr>
+              <w:widowControl w:val="0"/>
               <w:pBdr>
                 <w:top w:val="nil"/>
                 <w:left w:val="nil"/>
@@ -972,93 +1250,799 @@
                 <w:right w:val="nil"/>
                 <w:between w:val="nil"/>
               </w:pBdr>
-            </w:pPr>
-            <w:r>
-              <w:t>Domain owners. Domain owners can be contacted via e-mail at address “</w:t>
+              <w:rPr>
+                <w:b/>
+              </w:rPr>
+            </w:pPr>
+            <w:r>
+              <w:t>The web developers</w:t>
+            </w:r>
+            <w:r>
+              <w:t xml:space="preserve"> who</w:t>
+            </w:r>
+            <w:r>
+              <w:t xml:space="preserve"> </w:t>
+            </w:r>
+            <w:r>
+              <w:t xml:space="preserve">voluntarily </w:t>
+            </w:r>
+            <w:r>
+              <w:t>answer to the questionnaire</w:t>
+            </w:r>
+            <w:r>
+              <w:t xml:space="preserve"> </w:t>
+            </w:r>
+            <w:r>
+              <w:t xml:space="preserve">will not be paid. </w:t>
+            </w:r>
+            <w:r>
+              <w:t>The web developers who</w:t>
+            </w:r>
+            <w:r>
+              <w:t xml:space="preserve"> </w:t>
+            </w:r>
+            <w:r>
+              <w:t xml:space="preserve">answer through a survey platform will receive a </w:t>
+            </w:r>
+            <w:r>
+              <w:t>monetary</w:t>
+            </w:r>
+            <w:r>
+              <w:t xml:space="preserve"> compensation.</w:t>
+            </w:r>
+          </w:p>
+        </w:tc>
+      </w:tr>
+      <w:tr>
+        <w:tc>
+          <w:tcPr>
+            <w:tcW w:w="9029" w:type="dxa"/>
+            <w:tcBorders>
+              <w:top w:val="single" w:sz="8" w:space="0" w:color="FFFFFF"/>
+              <w:left w:val="single" w:sz="8" w:space="0" w:color="FFFFFF"/>
+              <w:bottom w:val="single" w:sz="8" w:space="0" w:color="FFFFFF"/>
+              <w:right w:val="single" w:sz="8" w:space="0" w:color="FFFFFF"/>
+            </w:tcBorders>
+            <w:shd w:val="clear" w:color="auto" w:fill="C9DAF8"/>
+            <w:tcMar>
+              <w:top w:w="100" w:type="dxa"/>
+              <w:left w:w="100" w:type="dxa"/>
+              <w:bottom w:w="100" w:type="dxa"/>
+              <w:right w:w="100" w:type="dxa"/>
+            </w:tcMar>
+          </w:tcPr>
+          <w:p>
+            <w:pPr>
+              <w:widowControl w:val="0"/>
+            </w:pPr>
+            <w:r>
+              <w:rPr>
+                <w:b/>
+              </w:rPr>
+              <w:lastRenderedPageBreak/>
+              <w:t>Does the experimental procedure involve deception of participants?</w:t>
+            </w:r>
+          </w:p>
+        </w:tc>
+      </w:tr>
+      <w:tr>
+        <w:tc>
+          <w:tcPr>
+            <w:tcW w:w="9029" w:type="dxa"/>
+            <w:tcBorders>
+              <w:top w:val="single" w:sz="8" w:space="0" w:color="FFFFFF"/>
+              <w:left w:val="single" w:sz="8" w:space="0" w:color="FFFFFF"/>
+              <w:bottom w:val="single" w:sz="8" w:space="0" w:color="FFFFFF"/>
+              <w:right w:val="single" w:sz="8" w:space="0" w:color="FFFFFF"/>
+            </w:tcBorders>
+            <w:shd w:val="clear" w:color="auto" w:fill="auto"/>
+            <w:tcMar>
+              <w:top w:w="100" w:type="dxa"/>
+              <w:left w:w="100" w:type="dxa"/>
+              <w:bottom w:w="100" w:type="dxa"/>
+              <w:right w:w="100" w:type="dxa"/>
+            </w:tcMar>
+          </w:tcPr>
+          <w:p>
+            <w:pPr>
+              <w:widowControl w:val="0"/>
+            </w:pPr>
+            <w:r>
+              <w:t>No</w:t>
+            </w:r>
+          </w:p>
+        </w:tc>
+      </w:tr>
+      <w:tr>
+        <w:tc>
+          <w:tcPr>
+            <w:tcW w:w="9029" w:type="dxa"/>
+            <w:tcBorders>
+              <w:top w:val="single" w:sz="8" w:space="0" w:color="FFFFFF"/>
+              <w:left w:val="single" w:sz="8" w:space="0" w:color="FFFFFF"/>
+              <w:bottom w:val="single" w:sz="8" w:space="0" w:color="FFFFFF"/>
+              <w:right w:val="single" w:sz="8" w:space="0" w:color="FFFFFF"/>
+            </w:tcBorders>
+            <w:shd w:val="clear" w:color="auto" w:fill="C9DAF8"/>
+            <w:tcMar>
+              <w:top w:w="100" w:type="dxa"/>
+              <w:left w:w="100" w:type="dxa"/>
+              <w:bottom w:w="100" w:type="dxa"/>
+              <w:right w:w="100" w:type="dxa"/>
+            </w:tcMar>
+          </w:tcPr>
+          <w:p>
+            <w:pPr>
+              <w:widowControl w:val="0"/>
+            </w:pPr>
+            <w:r>
+              <w:rPr>
+                <w:b/>
+              </w:rPr>
+              <w:t>If yes, why is deception necessary?</w:t>
+            </w:r>
+          </w:p>
+        </w:tc>
+      </w:tr>
+      <w:tr>
+        <w:tc>
+          <w:tcPr>
+            <w:tcW w:w="9029" w:type="dxa"/>
+            <w:tcBorders>
+              <w:top w:val="single" w:sz="8" w:space="0" w:color="FFFFFF"/>
+              <w:left w:val="single" w:sz="8" w:space="0" w:color="FFFFFF"/>
+              <w:bottom w:val="single" w:sz="8" w:space="0" w:color="FFFFFF"/>
+              <w:right w:val="single" w:sz="8" w:space="0" w:color="FFFFFF"/>
+            </w:tcBorders>
+            <w:shd w:val="clear" w:color="auto" w:fill="auto"/>
+            <w:tcMar>
+              <w:top w:w="100" w:type="dxa"/>
+              <w:left w:w="100" w:type="dxa"/>
+              <w:bottom w:w="100" w:type="dxa"/>
+              <w:right w:w="100" w:type="dxa"/>
+            </w:tcMar>
+          </w:tcPr>
+          <w:p>
+            <w:pPr>
+              <w:widowControl w:val="0"/>
+            </w:pPr>
+          </w:p>
+        </w:tc>
+      </w:tr>
+      <w:tr>
+        <w:tc>
+          <w:tcPr>
+            <w:tcW w:w="9029" w:type="dxa"/>
+            <w:tcBorders>
+              <w:top w:val="single" w:sz="8" w:space="0" w:color="FFFFFF"/>
+              <w:left w:val="single" w:sz="8" w:space="0" w:color="FFFFFF"/>
+              <w:bottom w:val="single" w:sz="8" w:space="0" w:color="FFFFFF"/>
+              <w:right w:val="single" w:sz="8" w:space="0" w:color="FFFFFF"/>
+            </w:tcBorders>
+            <w:shd w:val="clear" w:color="auto" w:fill="C9DAF8"/>
+            <w:tcMar>
+              <w:top w:w="100" w:type="dxa"/>
+              <w:left w:w="100" w:type="dxa"/>
+              <w:bottom w:w="100" w:type="dxa"/>
+              <w:right w:w="100" w:type="dxa"/>
+            </w:tcMar>
+          </w:tcPr>
+          <w:p>
+            <w:pPr>
+              <w:widowControl w:val="0"/>
+            </w:pPr>
+            <w:r>
+              <w:rPr>
+                <w:b/>
+              </w:rPr>
+              <w:t>Are there any reasonably foreseeable risks or discomforts to participants and or groups/ communities?</w:t>
+            </w:r>
+          </w:p>
+        </w:tc>
+      </w:tr>
+      <w:tr>
+        <w:tc>
+          <w:tcPr>
+            <w:tcW w:w="9029" w:type="dxa"/>
+            <w:tcBorders>
+              <w:top w:val="single" w:sz="8" w:space="0" w:color="FFFFFF"/>
+              <w:left w:val="single" w:sz="8" w:space="0" w:color="FFFFFF"/>
+              <w:bottom w:val="single" w:sz="8" w:space="0" w:color="FFFFFF"/>
+              <w:right w:val="single" w:sz="8" w:space="0" w:color="FFFFFF"/>
+            </w:tcBorders>
+            <w:shd w:val="clear" w:color="auto" w:fill="auto"/>
+            <w:tcMar>
+              <w:top w:w="100" w:type="dxa"/>
+              <w:left w:w="100" w:type="dxa"/>
+              <w:bottom w:w="100" w:type="dxa"/>
+              <w:right w:w="100" w:type="dxa"/>
+            </w:tcMar>
+          </w:tcPr>
+          <w:p>
+            <w:pPr>
+              <w:widowControl w:val="0"/>
+            </w:pPr>
+            <w:r>
+              <w:t>Yes</w:t>
+            </w:r>
+          </w:p>
+        </w:tc>
+      </w:tr>
+      <w:tr>
+        <w:tc>
+          <w:tcPr>
+            <w:tcW w:w="9029" w:type="dxa"/>
+            <w:tcBorders>
+              <w:top w:val="single" w:sz="8" w:space="0" w:color="FFFFFF"/>
+              <w:left w:val="single" w:sz="8" w:space="0" w:color="FFFFFF"/>
+              <w:bottom w:val="single" w:sz="8" w:space="0" w:color="FFFFFF"/>
+              <w:right w:val="single" w:sz="8" w:space="0" w:color="FFFFFF"/>
+            </w:tcBorders>
+            <w:shd w:val="clear" w:color="auto" w:fill="C9DAF8"/>
+            <w:tcMar>
+              <w:top w:w="100" w:type="dxa"/>
+              <w:left w:w="100" w:type="dxa"/>
+              <w:bottom w:w="100" w:type="dxa"/>
+              <w:right w:w="100" w:type="dxa"/>
+            </w:tcMar>
+          </w:tcPr>
+          <w:p>
+            <w:pPr>
+              <w:widowControl w:val="0"/>
+            </w:pPr>
+            <w:r>
+              <w:rPr>
+                <w:b/>
+              </w:rPr>
+              <w:t>If yes, indicate probability, magnitude, and duration of each (note that risks may be physical, psychological, social, legal and/or economic) and outline provision to minimize risk</w:t>
+            </w:r>
+          </w:p>
+        </w:tc>
+      </w:tr>
+      <w:tr>
+        <w:tc>
+          <w:tcPr>
+            <w:tcW w:w="9029" w:type="dxa"/>
+            <w:tcBorders>
+              <w:top w:val="single" w:sz="8" w:space="0" w:color="FFFFFF"/>
+              <w:left w:val="single" w:sz="8" w:space="0" w:color="FFFFFF"/>
+              <w:bottom w:val="single" w:sz="8" w:space="0" w:color="FFFFFF"/>
+              <w:right w:val="single" w:sz="8" w:space="0" w:color="FFFFFF"/>
+            </w:tcBorders>
+            <w:shd w:val="clear" w:color="auto" w:fill="auto"/>
+            <w:tcMar>
+              <w:top w:w="100" w:type="dxa"/>
+              <w:left w:w="100" w:type="dxa"/>
+              <w:bottom w:w="100" w:type="dxa"/>
+              <w:right w:w="100" w:type="dxa"/>
+            </w:tcMar>
+          </w:tcPr>
+          <w:p>
+            <w:pPr>
+              <w:widowControl w:val="0"/>
+            </w:pPr>
+            <w:r>
+              <w:t>We will send unsolicited emails, which might be perceived as spam.</w:t>
+            </w:r>
+            <w:r>
+              <w:t xml:space="preserve"> The </w:t>
+            </w:r>
+            <w:r>
+              <w:t>surveys</w:t>
+            </w:r>
+            <w:r>
+              <w:t xml:space="preserve"> will </w:t>
+            </w:r>
+            <w:r>
+              <w:t xml:space="preserve">be sent to </w:t>
+            </w:r>
+            <w:r>
+              <w:t>web developers</w:t>
+            </w:r>
+            <w:r>
+              <w:t xml:space="preserve"> </w:t>
+            </w:r>
+            <w:r>
+              <w:t>only once</w:t>
+            </w:r>
+            <w:r>
+              <w:t xml:space="preserve">. </w:t>
+            </w:r>
+            <w:r>
+              <w:t>The emails</w:t>
+            </w:r>
+            <w:r>
+              <w:t xml:space="preserve"> will contain an unsubscribe </w:t>
+            </w:r>
+            <w:r>
+              <w:t>link</w:t>
+            </w:r>
+            <w:r>
+              <w:t xml:space="preserve"> that will effectively </w:t>
+            </w:r>
+            <w:r>
+              <w:t>prevent further contacts</w:t>
+            </w:r>
+            <w:r>
+              <w:t>.</w:t>
+            </w:r>
+            <w:r>
+              <w:t xml:space="preserve"> Those who do not unsubscribe will eventually receive the </w:t>
+            </w:r>
+            <w:r>
+              <w:t>analysis</w:t>
+            </w:r>
+            <w:r>
+              <w:t xml:space="preserve"> of the survey.</w:t>
+            </w:r>
+            <w:r>
+              <w:t xml:space="preserve"> </w:t>
+            </w:r>
+          </w:p>
+        </w:tc>
+      </w:tr>
+      <w:tr>
+        <w:tc>
+          <w:tcPr>
+            <w:tcW w:w="9029" w:type="dxa"/>
+            <w:tcBorders>
+              <w:top w:val="single" w:sz="8" w:space="0" w:color="FFFFFF"/>
+              <w:left w:val="single" w:sz="8" w:space="0" w:color="FFFFFF"/>
+              <w:bottom w:val="single" w:sz="8" w:space="0" w:color="FFFFFF"/>
+              <w:right w:val="single" w:sz="8" w:space="0" w:color="FFFFFF"/>
+            </w:tcBorders>
+            <w:shd w:val="clear" w:color="auto" w:fill="C9DAF8"/>
+            <w:tcMar>
+              <w:top w:w="100" w:type="dxa"/>
+              <w:left w:w="100" w:type="dxa"/>
+              <w:bottom w:w="100" w:type="dxa"/>
+              <w:right w:w="100" w:type="dxa"/>
+            </w:tcMar>
+          </w:tcPr>
+          <w:p>
+            <w:pPr>
+              <w:widowControl w:val="0"/>
+              <w:rPr>
+                <w:b/>
+              </w:rPr>
+            </w:pPr>
+            <w:r>
+              <w:rPr>
+                <w:b/>
+              </w:rPr>
+              <w:t>Describe the types of research data to be collected, treated and analyzed and their origin(s)?</w:t>
+            </w:r>
+          </w:p>
+        </w:tc>
+      </w:tr>
+      <w:tr>
+        <w:tc>
+          <w:tcPr>
+            <w:tcW w:w="9029" w:type="dxa"/>
+            <w:tcBorders>
+              <w:top w:val="single" w:sz="8" w:space="0" w:color="FFFFFF"/>
+              <w:left w:val="single" w:sz="8" w:space="0" w:color="FFFFFF"/>
+              <w:bottom w:val="single" w:sz="8" w:space="0" w:color="FFFFFF"/>
+              <w:right w:val="single" w:sz="8" w:space="0" w:color="FFFFFF"/>
+            </w:tcBorders>
+            <w:shd w:val="clear" w:color="auto" w:fill="auto"/>
+            <w:tcMar>
+              <w:top w:w="100" w:type="dxa"/>
+              <w:left w:w="100" w:type="dxa"/>
+              <w:bottom w:w="100" w:type="dxa"/>
+              <w:right w:w="100" w:type="dxa"/>
+            </w:tcMar>
+          </w:tcPr>
+          <w:p>
+            <w:pPr>
+              <w:widowControl w:val="0"/>
+            </w:pPr>
+            <w:r>
+              <w:t>Anonymized data</w:t>
+            </w:r>
+            <w:r>
+              <w:t xml:space="preserve"> </w:t>
+            </w:r>
+            <w:r>
+              <w:t xml:space="preserve">about </w:t>
+            </w:r>
+            <w:r>
+              <w:t xml:space="preserve">the </w:t>
+            </w:r>
+            <w:r>
+              <w:t>awareness, understanding and usage of SRI by web developers</w:t>
+            </w:r>
+            <w:r>
+              <w:t>.</w:t>
+            </w:r>
+            <w:r>
+              <w:t xml:space="preserve"> These data will include demographic information (age, gender, etc.) and </w:t>
+            </w:r>
+            <w:r>
+              <w:t xml:space="preserve">the origin of the </w:t>
+            </w:r>
+            <w:r>
+              <w:t>answers</w:t>
+            </w:r>
+            <w:r>
+              <w:t xml:space="preserve"> (</w:t>
             </w:r>
             <w:proofErr w:type="spellStart"/>
             <w:r>
-              <w:t>webmasters@domain</w:t>
+              <w:t>wordpress</w:t>
             </w:r>
             <w:proofErr w:type="spellEnd"/>
             <w:r>
-              <w:t xml:space="preserve">” where domain is the considered domain name (e.g., videolan.org). The reasoning is based on the ICANN requirement where every domain has to provide a contact email and </w:t>
-            </w:r>
-            <w:r>
-              <w:lastRenderedPageBreak/>
-              <w:t>“</w:t>
+              <w:t xml:space="preserve">, </w:t>
             </w:r>
             <w:proofErr w:type="spellStart"/>
             <w:r>
-              <w:t>webmaster@domain</w:t>
+              <w:t>nodejs</w:t>
             </w:r>
             <w:proofErr w:type="spellEnd"/>
             <w:r>
-              <w:t>” redirects to the contact email provided by the domain owner.</w:t>
+              <w:t>, alumni</w:t>
+            </w:r>
+            <w:r>
+              <w:t xml:space="preserve"> network</w:t>
+            </w:r>
+            <w:r>
+              <w:t xml:space="preserve">, </w:t>
+            </w:r>
+            <w:r>
+              <w:t>survey platform</w:t>
+            </w:r>
+            <w:r>
+              <w:t>, etc.)</w:t>
+            </w:r>
+          </w:p>
+        </w:tc>
+      </w:tr>
+      <w:tr>
+        <w:tc>
+          <w:tcPr>
+            <w:tcW w:w="9029" w:type="dxa"/>
+            <w:tcBorders>
+              <w:top w:val="single" w:sz="8" w:space="0" w:color="FFFFFF"/>
+              <w:left w:val="single" w:sz="8" w:space="0" w:color="FFFFFF"/>
+              <w:bottom w:val="single" w:sz="8" w:space="0" w:color="FFFFFF"/>
+              <w:right w:val="single" w:sz="8" w:space="0" w:color="FFFFFF"/>
+            </w:tcBorders>
+            <w:shd w:val="clear" w:color="auto" w:fill="C9DAF8"/>
+            <w:tcMar>
+              <w:top w:w="100" w:type="dxa"/>
+              <w:left w:w="100" w:type="dxa"/>
+              <w:bottom w:w="100" w:type="dxa"/>
+              <w:right w:w="100" w:type="dxa"/>
+            </w:tcMar>
+          </w:tcPr>
+          <w:p>
+            <w:pPr>
+              <w:widowControl w:val="0"/>
+              <w:rPr>
+                <w:b/>
+              </w:rPr>
+            </w:pPr>
+            <w:r>
+              <w:rPr>
+                <w:b/>
+              </w:rPr>
+              <w:t>During the experiment, how will subject-subject anonymity be assured?</w:t>
+            </w:r>
+          </w:p>
+        </w:tc>
+      </w:tr>
+      <w:tr>
+        <w:tc>
+          <w:tcPr>
+            <w:tcW w:w="9029" w:type="dxa"/>
+            <w:tcBorders>
+              <w:top w:val="single" w:sz="8" w:space="0" w:color="FFFFFF"/>
+              <w:left w:val="single" w:sz="8" w:space="0" w:color="FFFFFF"/>
+              <w:bottom w:val="single" w:sz="8" w:space="0" w:color="FFFFFF"/>
+              <w:right w:val="single" w:sz="8" w:space="0" w:color="FFFFFF"/>
+            </w:tcBorders>
+            <w:shd w:val="clear" w:color="auto" w:fill="auto"/>
+            <w:tcMar>
+              <w:top w:w="100" w:type="dxa"/>
+              <w:left w:w="100" w:type="dxa"/>
+              <w:bottom w:w="100" w:type="dxa"/>
+              <w:right w:w="100" w:type="dxa"/>
+            </w:tcMar>
+          </w:tcPr>
+          <w:p>
+            <w:pPr>
+              <w:widowControl w:val="0"/>
+            </w:pPr>
+            <w:r>
+              <w:t>The email</w:t>
+            </w:r>
+            <w:r>
+              <w:t>s</w:t>
+            </w:r>
+            <w:r>
+              <w:t xml:space="preserve"> sent to the participants </w:t>
+            </w:r>
+            <w:r>
+              <w:t>will</w:t>
+            </w:r>
+            <w:r>
+              <w:t xml:space="preserve"> not contain tracking code</w:t>
+            </w:r>
+            <w:r>
+              <w:t>s</w:t>
+            </w:r>
+            <w:r>
+              <w:t>, i.e</w:t>
+            </w:r>
+            <w:r>
+              <w:t>.</w:t>
+            </w:r>
+            <w:r>
+              <w:t xml:space="preserve">, </w:t>
+            </w:r>
+            <w:r>
+              <w:t>it</w:t>
+            </w:r>
+            <w:r>
+              <w:t xml:space="preserve"> will not </w:t>
+            </w:r>
+            <w:r>
+              <w:t>be possible</w:t>
+            </w:r>
+            <w:r>
+              <w:t xml:space="preserve"> to link </w:t>
+            </w:r>
+            <w:r>
+              <w:t xml:space="preserve">the </w:t>
+            </w:r>
+            <w:r>
+              <w:t>participants</w:t>
             </w:r>
             <w:r>
               <w:t xml:space="preserve"> </w:t>
             </w:r>
             <w:r>
-              <w:t>The domains will be chosen as follow fro</w:t>
-            </w:r>
-            <w:r>
-              <w:t>m the Common Crawl dataset (CC)</w:t>
-            </w:r>
-            <w:r>
-              <w:t xml:space="preserve">: </w:t>
-            </w:r>
-            <w:r>
-              <w:rPr>
-                <w:i/>
-              </w:rPr>
-              <w:t>N</w:t>
-            </w:r>
-            <w:r>
-              <w:t xml:space="preserve"> random domains that do use SRI; </w:t>
-            </w:r>
-            <w:r>
-              <w:rPr>
-                <w:i/>
-              </w:rPr>
-              <w:t>N</w:t>
-            </w:r>
-            <w:r>
-              <w:t xml:space="preserve"> random domains that do not use SRI. Only domains with at least </w:t>
-            </w:r>
-            <w:r>
-              <w:rPr>
-                <w:i/>
-              </w:rPr>
-              <w:t>k</w:t>
-            </w:r>
-            <w:r>
-              <w:t xml:space="preserve"> distinct URLs in CC are considered.</w:t>
+              <w:t>to</w:t>
+            </w:r>
+            <w:r>
+              <w:t xml:space="preserve"> the</w:t>
             </w:r>
             <w:r>
               <w:t xml:space="preserve"> </w:t>
             </w:r>
             <w:r>
-              <w:t xml:space="preserve">Typical values are </w:t>
-            </w:r>
-            <w:r>
-              <w:rPr>
-                <w:i/>
-              </w:rPr>
-              <w:t>N ~ 2’000, k ~ 5</w:t>
+              <w:t>answers</w:t>
             </w:r>
             <w:r>
               <w:t>.</w:t>
             </w:r>
           </w:p>
-          <w:p>
-            <w:pPr>
-              <w:pStyle w:val="ListParagraph"/>
-              <w:widowControl w:val="0"/>
-              <w:numPr>
-                <w:ilvl w:val="1"/>
-                <w:numId w:val="6"/>
-              </w:numPr>
+        </w:tc>
+      </w:tr>
+      <w:tr>
+        <w:tc>
+          <w:tcPr>
+            <w:tcW w:w="9029" w:type="dxa"/>
+            <w:tcBorders>
+              <w:top w:val="single" w:sz="8" w:space="0" w:color="FFFFFF"/>
+              <w:left w:val="single" w:sz="8" w:space="0" w:color="FFFFFF"/>
+              <w:bottom w:val="single" w:sz="8" w:space="0" w:color="FFFFFF"/>
+              <w:right w:val="single" w:sz="8" w:space="0" w:color="FFFFFF"/>
+            </w:tcBorders>
+            <w:shd w:val="clear" w:color="auto" w:fill="C9DAF8"/>
+            <w:tcMar>
+              <w:top w:w="100" w:type="dxa"/>
+              <w:left w:w="100" w:type="dxa"/>
+              <w:bottom w:w="100" w:type="dxa"/>
+              <w:right w:w="100" w:type="dxa"/>
+            </w:tcMar>
+          </w:tcPr>
+          <w:p>
+            <w:pPr>
+              <w:widowControl w:val="0"/>
+              <w:rPr>
+                <w:b/>
+              </w:rPr>
+            </w:pPr>
+            <w:r>
+              <w:rPr>
+                <w:b/>
+              </w:rPr>
+              <w:t xml:space="preserve">Will the anonymity of the participants be reasonably guaranteed in the final data-set? </w:t>
+            </w:r>
+          </w:p>
+        </w:tc>
+      </w:tr>
+      <w:tr>
+        <w:tc>
+          <w:tcPr>
+            <w:tcW w:w="9029" w:type="dxa"/>
+            <w:tcBorders>
+              <w:top w:val="single" w:sz="8" w:space="0" w:color="FFFFFF"/>
+              <w:left w:val="single" w:sz="8" w:space="0" w:color="FFFFFF"/>
+              <w:bottom w:val="single" w:sz="8" w:space="0" w:color="FFFFFF"/>
+              <w:right w:val="single" w:sz="8" w:space="0" w:color="FFFFFF"/>
+            </w:tcBorders>
+            <w:shd w:val="clear" w:color="auto" w:fill="auto"/>
+            <w:tcMar>
+              <w:top w:w="100" w:type="dxa"/>
+              <w:left w:w="100" w:type="dxa"/>
+              <w:bottom w:w="100" w:type="dxa"/>
+              <w:right w:w="100" w:type="dxa"/>
+            </w:tcMar>
+          </w:tcPr>
+          <w:p>
+            <w:pPr>
+              <w:widowControl w:val="0"/>
+            </w:pPr>
+            <w:r>
+              <w:t>Yes</w:t>
+            </w:r>
+          </w:p>
+        </w:tc>
+      </w:tr>
+      <w:tr>
+        <w:tc>
+          <w:tcPr>
+            <w:tcW w:w="9029" w:type="dxa"/>
+            <w:tcBorders>
+              <w:top w:val="single" w:sz="8" w:space="0" w:color="FFFFFF"/>
+              <w:left w:val="single" w:sz="8" w:space="0" w:color="FFFFFF"/>
+              <w:bottom w:val="single" w:sz="8" w:space="0" w:color="FFFFFF"/>
+              <w:right w:val="single" w:sz="8" w:space="0" w:color="FFFFFF"/>
+            </w:tcBorders>
+            <w:shd w:val="clear" w:color="auto" w:fill="C9DAF8"/>
+            <w:tcMar>
+              <w:top w:w="100" w:type="dxa"/>
+              <w:left w:w="100" w:type="dxa"/>
+              <w:bottom w:w="100" w:type="dxa"/>
+              <w:right w:w="100" w:type="dxa"/>
+            </w:tcMar>
+          </w:tcPr>
+          <w:p>
+            <w:pPr>
+              <w:widowControl w:val="0"/>
+              <w:rPr>
+                <w:b/>
+              </w:rPr>
+            </w:pPr>
+            <w:r>
+              <w:rPr>
+                <w:b/>
+              </w:rPr>
+              <w:t>If the anonymity of the participants will not be guaranteed, please explain why</w:t>
+            </w:r>
+          </w:p>
+        </w:tc>
+      </w:tr>
+      <w:tr>
+        <w:tc>
+          <w:tcPr>
+            <w:tcW w:w="9029" w:type="dxa"/>
+            <w:tcBorders>
+              <w:top w:val="single" w:sz="8" w:space="0" w:color="FFFFFF"/>
+              <w:left w:val="single" w:sz="8" w:space="0" w:color="FFFFFF"/>
+              <w:bottom w:val="single" w:sz="8" w:space="0" w:color="FFFFFF"/>
+              <w:right w:val="single" w:sz="8" w:space="0" w:color="FFFFFF"/>
+            </w:tcBorders>
+            <w:shd w:val="clear" w:color="auto" w:fill="auto"/>
+            <w:tcMar>
+              <w:top w:w="100" w:type="dxa"/>
+              <w:left w:w="100" w:type="dxa"/>
+              <w:bottom w:w="100" w:type="dxa"/>
+              <w:right w:w="100" w:type="dxa"/>
+            </w:tcMar>
+          </w:tcPr>
+          <w:p>
+            <w:pPr>
+              <w:widowControl w:val="0"/>
+              <w:rPr>
+                <w:b/>
+              </w:rPr>
+            </w:pPr>
+          </w:p>
+        </w:tc>
+      </w:tr>
+      <w:tr>
+        <w:tc>
+          <w:tcPr>
+            <w:tcW w:w="9029" w:type="dxa"/>
+            <w:tcBorders>
+              <w:top w:val="single" w:sz="8" w:space="0" w:color="FFFFFF"/>
+              <w:left w:val="single" w:sz="8" w:space="0" w:color="FFFFFF"/>
+              <w:bottom w:val="single" w:sz="8" w:space="0" w:color="FFFFFF"/>
+              <w:right w:val="single" w:sz="8" w:space="0" w:color="FFFFFF"/>
+            </w:tcBorders>
+            <w:shd w:val="clear" w:color="auto" w:fill="C9DAF8"/>
+            <w:tcMar>
+              <w:top w:w="100" w:type="dxa"/>
+              <w:left w:w="100" w:type="dxa"/>
+              <w:bottom w:w="100" w:type="dxa"/>
+              <w:right w:w="100" w:type="dxa"/>
+            </w:tcMar>
+          </w:tcPr>
+          <w:p>
+            <w:pPr>
+              <w:widowControl w:val="0"/>
+              <w:rPr>
+                <w:b/>
+              </w:rPr>
+            </w:pPr>
+            <w:r>
+              <w:rPr>
+                <w:b/>
+              </w:rPr>
+              <w:t>Briefly describe how (where and on what media) the data will be stored, backed-up, managed and curated in the short to medium term (during the lifetime of the project). It is highly recommended to use SWITCHDrive. If you plan NOT to use SWITCHDrive, explain why and include a description of the protection mechanisms that will be put in place (e.g., cryptography, access control).</w:t>
+            </w:r>
+          </w:p>
+        </w:tc>
+      </w:tr>
+      <w:tr>
+        <w:tc>
+          <w:tcPr>
+            <w:tcW w:w="9029" w:type="dxa"/>
+            <w:tcBorders>
+              <w:top w:val="single" w:sz="8" w:space="0" w:color="FFFFFF"/>
+              <w:left w:val="single" w:sz="8" w:space="0" w:color="FFFFFF"/>
+              <w:bottom w:val="single" w:sz="8" w:space="0" w:color="FFFFFF"/>
+              <w:right w:val="single" w:sz="8" w:space="0" w:color="FFFFFF"/>
+            </w:tcBorders>
+            <w:shd w:val="clear" w:color="auto" w:fill="auto"/>
+            <w:tcMar>
+              <w:top w:w="100" w:type="dxa"/>
+              <w:left w:w="100" w:type="dxa"/>
+              <w:bottom w:w="100" w:type="dxa"/>
+              <w:right w:w="100" w:type="dxa"/>
+            </w:tcMar>
+          </w:tcPr>
+          <w:p>
+            <w:pPr>
+              <w:widowControl w:val="0"/>
+            </w:pPr>
+            <w:proofErr w:type="spellStart"/>
+            <w:r>
+              <w:t>SWITCHDrive</w:t>
+            </w:r>
+            <w:proofErr w:type="spellEnd"/>
+            <w:r>
+              <w:t xml:space="preserve"> + </w:t>
+            </w:r>
+            <w:proofErr w:type="spellStart"/>
+            <w:r>
+              <w:t>ISPLab</w:t>
+            </w:r>
+            <w:proofErr w:type="spellEnd"/>
+            <w:r>
+              <w:t xml:space="preserve"> </w:t>
+            </w:r>
+            <w:r>
+              <w:t>backup</w:t>
+            </w:r>
+          </w:p>
+        </w:tc>
+      </w:tr>
+      <w:tr>
+        <w:tc>
+          <w:tcPr>
+            <w:tcW w:w="9029" w:type="dxa"/>
+            <w:tcBorders>
+              <w:top w:val="single" w:sz="8" w:space="0" w:color="FFFFFF"/>
+              <w:left w:val="single" w:sz="8" w:space="0" w:color="FFFFFF"/>
+              <w:bottom w:val="single" w:sz="8" w:space="0" w:color="FFFFFF"/>
+              <w:right w:val="single" w:sz="8" w:space="0" w:color="FFFFFF"/>
+            </w:tcBorders>
+            <w:shd w:val="clear" w:color="auto" w:fill="C9DAF8"/>
+            <w:tcMar>
+              <w:top w:w="100" w:type="dxa"/>
+              <w:left w:w="100" w:type="dxa"/>
+              <w:bottom w:w="100" w:type="dxa"/>
+              <w:right w:w="100" w:type="dxa"/>
+            </w:tcMar>
+          </w:tcPr>
+          <w:p>
+            <w:pPr>
+              <w:widowControl w:val="0"/>
               <w:pBdr>
                 <w:top w:val="nil"/>
                 <w:left w:val="nil"/>
@@ -1067,48 +2051,86 @@
                 <w:between w:val="nil"/>
               </w:pBdr>
               <w:rPr>
-                <w:i/>
-              </w:rPr>
-            </w:pPr>
-            <w:proofErr w:type="spellStart"/>
-            <w:r>
-              <w:t>Wordpress</w:t>
-            </w:r>
-            <w:proofErr w:type="spellEnd"/>
-            <w:r>
-              <w:t xml:space="preserve"> plugin/theme authors. The “readme” file of the </w:t>
-            </w:r>
-            <w:proofErr w:type="spellStart"/>
-            <w:r>
-              <w:t>wordpress</w:t>
-            </w:r>
-            <w:proofErr w:type="spellEnd"/>
-            <w:r>
-              <w:t xml:space="preserve"> plugin/theme usually contains the e-mail of the authors. The authors of the plugin/themes are web developers because </w:t>
-            </w:r>
-            <w:proofErr w:type="spellStart"/>
-            <w:r>
-              <w:t>wordpress</w:t>
-            </w:r>
-            <w:proofErr w:type="spellEnd"/>
-            <w:r>
-              <w:t xml:space="preserve"> is a web content management system (CMS). </w:t>
-            </w:r>
-            <w:r>
-              <w:rPr>
-                <w:i/>
-              </w:rPr>
-              <w:t>N ~ 20’000</w:t>
-            </w:r>
-          </w:p>
-          <w:p>
-            <w:pPr>
-              <w:pStyle w:val="ListParagraph"/>
-              <w:widowControl w:val="0"/>
-              <w:numPr>
-                <w:ilvl w:val="1"/>
-                <w:numId w:val="6"/>
-              </w:numPr>
+                <w:b/>
+              </w:rPr>
+            </w:pPr>
+            <w:r>
+              <w:rPr>
+                <w:b/>
+              </w:rPr>
+              <w:lastRenderedPageBreak/>
+              <w:t>For how long will the data kept after the end of the project?</w:t>
+            </w:r>
+          </w:p>
+        </w:tc>
+      </w:tr>
+      <w:tr>
+        <w:tc>
+          <w:tcPr>
+            <w:tcW w:w="9029" w:type="dxa"/>
+            <w:tcBorders>
+              <w:top w:val="single" w:sz="8" w:space="0" w:color="FFFFFF"/>
+              <w:left w:val="single" w:sz="8" w:space="0" w:color="FFFFFF"/>
+              <w:bottom w:val="single" w:sz="8" w:space="0" w:color="FFFFFF"/>
+              <w:right w:val="single" w:sz="8" w:space="0" w:color="FFFFFF"/>
+            </w:tcBorders>
+            <w:shd w:val="clear" w:color="auto" w:fill="auto"/>
+            <w:tcMar>
+              <w:top w:w="100" w:type="dxa"/>
+              <w:left w:w="100" w:type="dxa"/>
+              <w:bottom w:w="100" w:type="dxa"/>
+              <w:right w:w="100" w:type="dxa"/>
+            </w:tcMar>
+          </w:tcPr>
+          <w:p>
+            <w:pPr>
+              <w:widowControl w:val="0"/>
+            </w:pPr>
+            <w:r>
+              <w:t xml:space="preserve">The </w:t>
+            </w:r>
+            <w:r>
+              <w:t xml:space="preserve">anonymized </w:t>
+            </w:r>
+            <w:r>
+              <w:t>data will be kept as an art</w:t>
+            </w:r>
+            <w:r>
+              <w:t>e</w:t>
+            </w:r>
+            <w:r>
+              <w:t>fact</w:t>
+            </w:r>
+            <w:r>
+              <w:t xml:space="preserve"> for generations to come</w:t>
+            </w:r>
+            <w:r>
+              <w:t>.</w:t>
+            </w:r>
+          </w:p>
+        </w:tc>
+      </w:tr>
+      <w:tr>
+        <w:tc>
+          <w:tcPr>
+            <w:tcW w:w="9029" w:type="dxa"/>
+            <w:tcBorders>
+              <w:top w:val="single" w:sz="8" w:space="0" w:color="FFFFFF"/>
+              <w:left w:val="single" w:sz="8" w:space="0" w:color="FFFFFF"/>
+              <w:bottom w:val="single" w:sz="8" w:space="0" w:color="FFFFFF"/>
+              <w:right w:val="single" w:sz="8" w:space="0" w:color="FFFFFF"/>
+            </w:tcBorders>
+            <w:shd w:val="clear" w:color="auto" w:fill="C9DAF8"/>
+            <w:tcMar>
+              <w:top w:w="100" w:type="dxa"/>
+              <w:left w:w="100" w:type="dxa"/>
+              <w:bottom w:w="100" w:type="dxa"/>
+              <w:right w:w="100" w:type="dxa"/>
+            </w:tcMar>
+          </w:tcPr>
+          <w:p>
+            <w:pPr>
+              <w:widowControl w:val="0"/>
               <w:pBdr>
                 <w:top w:val="nil"/>
                 <w:left w:val="nil"/>
@@ -1116,25 +2138,40 @@
                 <w:right w:val="nil"/>
                 <w:between w:val="nil"/>
               </w:pBdr>
-            </w:pPr>
-            <w:r>
-              <w:t xml:space="preserve">Node JS package authors. </w:t>
-            </w:r>
-            <w:r>
-              <w:rPr>
-                <w:i/>
-              </w:rPr>
-              <w:t>N ~ 50’000</w:t>
-            </w:r>
-          </w:p>
-          <w:p>
-            <w:pPr>
-              <w:pStyle w:val="ListParagraph"/>
-              <w:widowControl w:val="0"/>
-              <w:numPr>
-                <w:ilvl w:val="1"/>
-                <w:numId w:val="6"/>
-              </w:numPr>
+              <w:rPr>
+                <w:b/>
+              </w:rPr>
+            </w:pPr>
+            <w:r>
+              <w:rPr>
+                <w:b/>
+              </w:rPr>
+              <w:t>If the data-set is intended to be shared with other institutions, under which conditions will it be shared and what data protection mechanisms do you intend to further apply (if any).</w:t>
+            </w:r>
+          </w:p>
+        </w:tc>
+      </w:tr>
+      <w:tr>
+        <w:tc>
+          <w:tcPr>
+            <w:tcW w:w="9029" w:type="dxa"/>
+            <w:tcBorders>
+              <w:top w:val="single" w:sz="8" w:space="0" w:color="FFFFFF"/>
+              <w:left w:val="single" w:sz="8" w:space="0" w:color="FFFFFF"/>
+              <w:bottom w:val="single" w:sz="8" w:space="0" w:color="FFFFFF"/>
+              <w:right w:val="single" w:sz="8" w:space="0" w:color="FFFFFF"/>
+            </w:tcBorders>
+            <w:shd w:val="clear" w:color="auto" w:fill="auto"/>
+            <w:tcMar>
+              <w:top w:w="100" w:type="dxa"/>
+              <w:left w:w="100" w:type="dxa"/>
+              <w:bottom w:w="100" w:type="dxa"/>
+              <w:right w:w="100" w:type="dxa"/>
+            </w:tcMar>
+          </w:tcPr>
+          <w:p>
+            <w:pPr>
+              <w:widowControl w:val="0"/>
               <w:pBdr>
                 <w:top w:val="nil"/>
                 <w:left w:val="nil"/>
@@ -1142,17 +2179,54 @@
                 <w:right w:val="nil"/>
                 <w:between w:val="nil"/>
               </w:pBdr>
-            </w:pPr>
-            <w:r>
-              <w:t>Google web developer contact</w:t>
-            </w:r>
-            <w:r>
-              <w:t>s. To be explored</w:t>
-            </w:r>
-            <w:r>
-              <w:t xml:space="preserve">. </w:t>
-            </w:r>
-          </w:p>
+              <w:rPr>
+                <w:b/>
+              </w:rPr>
+            </w:pPr>
+            <w:r>
+              <w:t xml:space="preserve">The </w:t>
+            </w:r>
+            <w:r>
+              <w:t xml:space="preserve">anonymized </w:t>
+            </w:r>
+            <w:r>
+              <w:t xml:space="preserve">data </w:t>
+            </w:r>
+            <w:r>
+              <w:t>might</w:t>
+            </w:r>
+            <w:r>
+              <w:t xml:space="preserve"> be shared on </w:t>
+            </w:r>
+            <w:proofErr w:type="spellStart"/>
+            <w:r>
+              <w:t>Zenodo</w:t>
+            </w:r>
+            <w:proofErr w:type="spellEnd"/>
+            <w:r>
+              <w:t xml:space="preserve"> for reproducibility purposes.</w:t>
+            </w:r>
+          </w:p>
+        </w:tc>
+      </w:tr>
+      <w:tr>
+        <w:tc>
+          <w:tcPr>
+            <w:tcW w:w="9029" w:type="dxa"/>
+            <w:tcBorders>
+              <w:top w:val="single" w:sz="8" w:space="0" w:color="FFFFFF"/>
+              <w:left w:val="single" w:sz="8" w:space="0" w:color="FFFFFF"/>
+              <w:bottom w:val="single" w:sz="8" w:space="0" w:color="FFFFFF"/>
+              <w:right w:val="single" w:sz="8" w:space="0" w:color="FFFFFF"/>
+            </w:tcBorders>
+            <w:shd w:val="clear" w:color="auto" w:fill="C9DAF8"/>
+            <w:tcMar>
+              <w:top w:w="100" w:type="dxa"/>
+              <w:left w:w="100" w:type="dxa"/>
+              <w:bottom w:w="100" w:type="dxa"/>
+              <w:right w:w="100" w:type="dxa"/>
+            </w:tcMar>
+          </w:tcPr>
           <w:p>
             <w:pPr>
               <w:widowControl w:val="0"/>
@@ -1164,15 +2238,61 @@
                 <w:between w:val="nil"/>
               </w:pBdr>
             </w:pPr>
-          </w:p>
-          <w:p>
-            <w:pPr>
-              <w:pStyle w:val="ListParagraph"/>
-              <w:widowControl w:val="0"/>
-              <w:numPr>
-                <w:ilvl w:val="0"/>
-                <w:numId w:val="6"/>
-              </w:numPr>
+            <w:r>
+              <w:rPr>
+                <w:b/>
+              </w:rPr>
+              <w:t>If yes, briefly state why it is suitable and under what conditions:</w:t>
+            </w:r>
+          </w:p>
+        </w:tc>
+      </w:tr>
+      <w:tr>
+        <w:tc>
+          <w:tcPr>
+            <w:tcW w:w="9029" w:type="dxa"/>
+            <w:tcBorders>
+              <w:top w:val="single" w:sz="8" w:space="0" w:color="FFFFFF"/>
+              <w:left w:val="single" w:sz="8" w:space="0" w:color="FFFFFF"/>
+              <w:bottom w:val="single" w:sz="8" w:space="0" w:color="FFFFFF"/>
+              <w:right w:val="single" w:sz="8" w:space="0" w:color="FFFFFF"/>
+            </w:tcBorders>
+            <w:shd w:val="clear" w:color="auto" w:fill="auto"/>
+            <w:tcMar>
+              <w:top w:w="100" w:type="dxa"/>
+              <w:left w:w="100" w:type="dxa"/>
+              <w:bottom w:w="100" w:type="dxa"/>
+              <w:right w:w="100" w:type="dxa"/>
+            </w:tcMar>
+          </w:tcPr>
+          <w:p>
+            <w:pPr>
+              <w:widowControl w:val="0"/>
+            </w:pPr>
+          </w:p>
+        </w:tc>
+      </w:tr>
+      <w:tr>
+        <w:tc>
+          <w:tcPr>
+            <w:tcW w:w="9029" w:type="dxa"/>
+            <w:tcBorders>
+              <w:top w:val="single" w:sz="8" w:space="0" w:color="FFFFFF"/>
+              <w:left w:val="single" w:sz="8" w:space="0" w:color="FFFFFF"/>
+              <w:bottom w:val="single" w:sz="8" w:space="0" w:color="FFFFFF"/>
+              <w:right w:val="single" w:sz="8" w:space="0" w:color="FFFFFF"/>
+            </w:tcBorders>
+            <w:shd w:val="clear" w:color="auto" w:fill="C9DAF8"/>
+            <w:tcMar>
+              <w:top w:w="100" w:type="dxa"/>
+              <w:left w:w="100" w:type="dxa"/>
+              <w:bottom w:w="100" w:type="dxa"/>
+              <w:right w:w="100" w:type="dxa"/>
+            </w:tcMar>
+          </w:tcPr>
+          <w:p>
+            <w:pPr>
+              <w:widowControl w:val="0"/>
               <w:pBdr>
                 <w:top w:val="nil"/>
                 <w:left w:val="nil"/>
@@ -1182,20 +2302,35 @@
               </w:pBdr>
             </w:pPr>
             <w:r>
-              <w:t xml:space="preserve">The next phase occurs if the response to the questionnaires are not sufficient. The possibilities for </w:t>
-            </w:r>
-            <w:r>
-              <w:t>this phase are presented below:</w:t>
-            </w:r>
-          </w:p>
-          <w:p>
-            <w:pPr>
-              <w:pStyle w:val="ListParagraph"/>
-              <w:widowControl w:val="0"/>
-              <w:numPr>
-                <w:ilvl w:val="1"/>
-                <w:numId w:val="6"/>
-              </w:numPr>
+              <w:rPr>
+                <w:b/>
+              </w:rPr>
+              <w:t>How many participants will you (roughly) need for the study?</w:t>
+            </w:r>
+          </w:p>
+        </w:tc>
+      </w:tr>
+      <w:tr>
+        <w:tc>
+          <w:tcPr>
+            <w:tcW w:w="9029" w:type="dxa"/>
+            <w:tcBorders>
+              <w:top w:val="single" w:sz="8" w:space="0" w:color="FFFFFF"/>
+              <w:left w:val="single" w:sz="8" w:space="0" w:color="FFFFFF"/>
+              <w:bottom w:val="single" w:sz="8" w:space="0" w:color="FFFFFF"/>
+              <w:right w:val="single" w:sz="8" w:space="0" w:color="FFFFFF"/>
+            </w:tcBorders>
+            <w:shd w:val="clear" w:color="auto" w:fill="auto"/>
+            <w:tcMar>
+              <w:top w:w="100" w:type="dxa"/>
+              <w:left w:w="100" w:type="dxa"/>
+              <w:bottom w:w="100" w:type="dxa"/>
+              <w:right w:w="100" w:type="dxa"/>
+            </w:tcMar>
+          </w:tcPr>
+          <w:p>
+            <w:pPr>
+              <w:widowControl w:val="0"/>
               <w:pBdr>
                 <w:top w:val="nil"/>
                 <w:left w:val="nil"/>
@@ -1203,47 +2338,34 @@
                 <w:right w:val="nil"/>
                 <w:between w:val="nil"/>
               </w:pBdr>
-              <w:rPr>
-                <w:i/>
-              </w:rPr>
-            </w:pPr>
-            <w:r>
-              <w:t xml:space="preserve">Web developers on </w:t>
-            </w:r>
-            <w:proofErr w:type="spellStart"/>
-            <w:r>
-              <w:t>MTurk</w:t>
-            </w:r>
-            <w:proofErr w:type="spellEnd"/>
-            <w:r>
-              <w:t xml:space="preserve">. Paid distribution of questionnaires with services like </w:t>
-            </w:r>
-            <w:proofErr w:type="spellStart"/>
-            <w:r>
-              <w:t>MTurk</w:t>
-            </w:r>
-            <w:proofErr w:type="spellEnd"/>
-            <w:r>
-              <w:t xml:space="preserve"> targe</w:t>
-            </w:r>
-            <w:r>
-              <w:t>ting category “web developers”.</w:t>
-            </w:r>
-            <w:r>
-              <w:rPr>
-                <w:i/>
-              </w:rPr>
-              <w:t xml:space="preserve"> N ~ 500.</w:t>
-            </w:r>
-          </w:p>
-          <w:p>
-            <w:pPr>
-              <w:pStyle w:val="ListParagraph"/>
-              <w:widowControl w:val="0"/>
-              <w:numPr>
-                <w:ilvl w:val="1"/>
-                <w:numId w:val="6"/>
-              </w:numPr>
+            </w:pPr>
+            <w:r>
+              <w:t>N/A</w:t>
+            </w:r>
+          </w:p>
+        </w:tc>
+      </w:tr>
+      <w:tr>
+        <w:tc>
+          <w:tcPr>
+            <w:tcW w:w="9029" w:type="dxa"/>
+            <w:tcBorders>
+              <w:top w:val="single" w:sz="8" w:space="0" w:color="FFFFFF"/>
+              <w:left w:val="single" w:sz="8" w:space="0" w:color="FFFFFF"/>
+              <w:bottom w:val="single" w:sz="8" w:space="0" w:color="FFFFFF"/>
+              <w:right w:val="single" w:sz="8" w:space="0" w:color="FFFFFF"/>
+            </w:tcBorders>
+            <w:shd w:val="clear" w:color="auto" w:fill="C9DAF8"/>
+            <w:tcMar>
+              <w:top w:w="100" w:type="dxa"/>
+              <w:left w:w="100" w:type="dxa"/>
+              <w:bottom w:w="100" w:type="dxa"/>
+              <w:right w:w="100" w:type="dxa"/>
+            </w:tcMar>
+          </w:tcPr>
+          <w:p>
+            <w:pPr>
+              <w:widowControl w:val="0"/>
               <w:pBdr>
                 <w:top w:val="nil"/>
                 <w:left w:val="nil"/>
@@ -1251,45 +2373,30 @@
                 <w:right w:val="nil"/>
                 <w:between w:val="nil"/>
               </w:pBdr>
-            </w:pPr>
-            <w:r>
-              <w:t>HEIGVD alumni working as w</w:t>
-            </w:r>
-            <w:r>
-              <w:t>eb developer / webmaster.</w:t>
-            </w:r>
-            <w:r>
-              <w:t xml:space="preserve"> To be explored</w:t>
-            </w:r>
-            <w:r>
-              <w:t>.</w:t>
-            </w:r>
-            <w:r>
-              <w:t xml:space="preserve"> </w:t>
-            </w:r>
-            <w:r>
-              <w:rPr>
-                <w:i/>
-              </w:rPr>
-              <w:t>N ~ 50.</w:t>
-            </w:r>
-            <w:r>
-              <w:t xml:space="preserve">  + phone/in-person interview.</w:t>
-            </w:r>
-          </w:p>
-        </w:tc>
-      </w:tr>
-      <w:tr>
-        <w:tc>
-          <w:tcPr>
-            <w:tcW w:w="9029" w:type="dxa"/>
-            <w:tcBorders>
-              <w:top w:val="single" w:sz="8" w:space="0" w:color="FFFFFF"/>
-              <w:left w:val="single" w:sz="8" w:space="0" w:color="FFFFFF"/>
-              <w:bottom w:val="single" w:sz="8" w:space="0" w:color="FFFFFF"/>
-              <w:right w:val="single" w:sz="8" w:space="0" w:color="FFFFFF"/>
-            </w:tcBorders>
-            <w:shd w:val="clear" w:color="auto" w:fill="C9DAF8"/>
+              <w:rPr>
+                <w:b/>
+              </w:rPr>
+            </w:pPr>
+            <w:r>
+              <w:rPr>
+                <w:b/>
+              </w:rPr>
+              <w:t xml:space="preserve">Do you need a minimum number of participants per session in order to be able to run a session? </w:t>
+            </w:r>
+          </w:p>
+        </w:tc>
+      </w:tr>
+      <w:tr>
+        <w:tc>
+          <w:tcPr>
+            <w:tcW w:w="9029" w:type="dxa"/>
+            <w:tcBorders>
+              <w:top w:val="single" w:sz="8" w:space="0" w:color="FFFFFF"/>
+              <w:left w:val="single" w:sz="8" w:space="0" w:color="FFFFFF"/>
+              <w:bottom w:val="single" w:sz="8" w:space="0" w:color="FFFFFF"/>
+              <w:right w:val="single" w:sz="8" w:space="0" w:color="FFFFFF"/>
+            </w:tcBorders>
+            <w:shd w:val="clear" w:color="auto" w:fill="auto"/>
             <w:tcMar>
               <w:top w:w="100" w:type="dxa"/>
               <w:left w:w="100" w:type="dxa"/>
@@ -1307,31 +2414,24 @@
                 <w:right w:val="nil"/>
                 <w:between w:val="nil"/>
               </w:pBdr>
-              <w:rPr>
-                <w:b/>
-              </w:rPr>
-            </w:pPr>
-            <w:r>
-              <w:rPr>
-                <w:b/>
-              </w:rPr>
-              <w:lastRenderedPageBreak/>
-              <w:t>Type of compensation offered to the participants (monetary, other, none):</w:t>
-            </w:r>
-          </w:p>
-        </w:tc>
-      </w:tr>
-      <w:tr>
-        <w:tc>
-          <w:tcPr>
-            <w:tcW w:w="9029" w:type="dxa"/>
-            <w:tcBorders>
-              <w:top w:val="single" w:sz="8" w:space="0" w:color="FFFFFF"/>
-              <w:left w:val="single" w:sz="8" w:space="0" w:color="FFFFFF"/>
-              <w:bottom w:val="single" w:sz="8" w:space="0" w:color="FFFFFF"/>
-              <w:right w:val="single" w:sz="8" w:space="0" w:color="FFFFFF"/>
-            </w:tcBorders>
-            <w:shd w:val="clear" w:color="auto" w:fill="auto"/>
+            </w:pPr>
+            <w:r>
+              <w:t>No</w:t>
+            </w:r>
+          </w:p>
+        </w:tc>
+      </w:tr>
+      <w:tr>
+        <w:tc>
+          <w:tcPr>
+            <w:tcW w:w="9029" w:type="dxa"/>
+            <w:tcBorders>
+              <w:top w:val="single" w:sz="8" w:space="0" w:color="FFFFFF"/>
+              <w:left w:val="single" w:sz="8" w:space="0" w:color="FFFFFF"/>
+              <w:bottom w:val="single" w:sz="8" w:space="0" w:color="FFFFFF"/>
+              <w:right w:val="single" w:sz="8" w:space="0" w:color="FFFFFF"/>
+            </w:tcBorders>
+            <w:shd w:val="clear" w:color="auto" w:fill="C9DAF8"/>
             <w:tcMar>
               <w:top w:w="100" w:type="dxa"/>
               <w:left w:w="100" w:type="dxa"/>
@@ -1349,63 +2449,12 @@
                 <w:right w:val="nil"/>
                 <w:between w:val="nil"/>
               </w:pBdr>
-              <w:rPr>
-                <w:b/>
-              </w:rPr>
-            </w:pPr>
-            <w:r>
-              <w:t>None</w:t>
-            </w:r>
-            <w:r>
-              <w:t xml:space="preserve"> at first</w:t>
-            </w:r>
-            <w:r>
-              <w:t>. There is no recruit</w:t>
-            </w:r>
-            <w:r>
-              <w:t>ment, we just collect responses to our questionnaire</w:t>
-            </w:r>
-            <w:r>
-              <w:t>.</w:t>
-            </w:r>
-            <w:r>
-              <w:t xml:space="preserve"> However if the response is not sufficient, we will use commercial survey platforms e.g., </w:t>
-            </w:r>
-            <w:proofErr w:type="spellStart"/>
-            <w:r>
-              <w:t>MTurk</w:t>
-            </w:r>
-            <w:proofErr w:type="spellEnd"/>
-          </w:p>
-        </w:tc>
-      </w:tr>
-      <w:tr>
-        <w:tc>
-          <w:tcPr>
-            <w:tcW w:w="9029" w:type="dxa"/>
-            <w:tcBorders>
-              <w:top w:val="single" w:sz="8" w:space="0" w:color="FFFFFF"/>
-              <w:left w:val="single" w:sz="8" w:space="0" w:color="FFFFFF"/>
-              <w:bottom w:val="single" w:sz="8" w:space="0" w:color="FFFFFF"/>
-              <w:right w:val="single" w:sz="8" w:space="0" w:color="FFFFFF"/>
-            </w:tcBorders>
-            <w:shd w:val="clear" w:color="auto" w:fill="C9DAF8"/>
-            <w:tcMar>
-              <w:top w:w="100" w:type="dxa"/>
-              <w:left w:w="100" w:type="dxa"/>
-              <w:bottom w:w="100" w:type="dxa"/>
-              <w:right w:w="100" w:type="dxa"/>
-            </w:tcMar>
-          </w:tcPr>
-          <w:p>
-            <w:pPr>
-              <w:widowControl w:val="0"/>
-            </w:pPr>
-            <w:r>
-              <w:rPr>
-                <w:b/>
-              </w:rPr>
-              <w:t>Does the experimental procedure involve deception of participants?</w:t>
+            </w:pPr>
+            <w:r>
+              <w:rPr>
+                <w:b/>
+              </w:rPr>
+              <w:t>If your minimal session size is larger than 13 participants, please explain why it is not possible to run smaller sessions:</w:t>
             </w:r>
           </w:p>
         </w:tc>
@@ -1421,561 +2470,6 @@
               <w:right w:val="single" w:sz="8" w:space="0" w:color="FFFFFF"/>
             </w:tcBorders>
             <w:shd w:val="clear" w:color="auto" w:fill="auto"/>
-            <w:tcMar>
-              <w:top w:w="100" w:type="dxa"/>
-              <w:left w:w="100" w:type="dxa"/>
-              <w:bottom w:w="100" w:type="dxa"/>
-              <w:right w:w="100" w:type="dxa"/>
-            </w:tcMar>
-          </w:tcPr>
-          <w:p>
-            <w:pPr>
-              <w:widowControl w:val="0"/>
-            </w:pPr>
-            <w:r>
-              <w:t>No</w:t>
-            </w:r>
-          </w:p>
-        </w:tc>
-      </w:tr>
-      <w:tr>
-        <w:tc>
-          <w:tcPr>
-            <w:tcW w:w="9029" w:type="dxa"/>
-            <w:tcBorders>
-              <w:top w:val="single" w:sz="8" w:space="0" w:color="FFFFFF"/>
-              <w:left w:val="single" w:sz="8" w:space="0" w:color="FFFFFF"/>
-              <w:bottom w:val="single" w:sz="8" w:space="0" w:color="FFFFFF"/>
-              <w:right w:val="single" w:sz="8" w:space="0" w:color="FFFFFF"/>
-            </w:tcBorders>
-            <w:shd w:val="clear" w:color="auto" w:fill="C9DAF8"/>
-            <w:tcMar>
-              <w:top w:w="100" w:type="dxa"/>
-              <w:left w:w="100" w:type="dxa"/>
-              <w:bottom w:w="100" w:type="dxa"/>
-              <w:right w:w="100" w:type="dxa"/>
-            </w:tcMar>
-          </w:tcPr>
-          <w:p>
-            <w:pPr>
-              <w:widowControl w:val="0"/>
-            </w:pPr>
-            <w:r>
-              <w:rPr>
-                <w:b/>
-              </w:rPr>
-              <w:t>If yes, why is deception necessary?</w:t>
-            </w:r>
-          </w:p>
-        </w:tc>
-      </w:tr>
-      <w:tr>
-        <w:tc>
-          <w:tcPr>
-            <w:tcW w:w="9029" w:type="dxa"/>
-            <w:tcBorders>
-              <w:top w:val="single" w:sz="8" w:space="0" w:color="FFFFFF"/>
-              <w:left w:val="single" w:sz="8" w:space="0" w:color="FFFFFF"/>
-              <w:bottom w:val="single" w:sz="8" w:space="0" w:color="FFFFFF"/>
-              <w:right w:val="single" w:sz="8" w:space="0" w:color="FFFFFF"/>
-            </w:tcBorders>
-            <w:shd w:val="clear" w:color="auto" w:fill="auto"/>
-            <w:tcMar>
-              <w:top w:w="100" w:type="dxa"/>
-              <w:left w:w="100" w:type="dxa"/>
-              <w:bottom w:w="100" w:type="dxa"/>
-              <w:right w:w="100" w:type="dxa"/>
-            </w:tcMar>
-          </w:tcPr>
-          <w:p>
-            <w:pPr>
-              <w:widowControl w:val="0"/>
-            </w:pPr>
-          </w:p>
-        </w:tc>
-      </w:tr>
-      <w:tr>
-        <w:tc>
-          <w:tcPr>
-            <w:tcW w:w="9029" w:type="dxa"/>
-            <w:tcBorders>
-              <w:top w:val="single" w:sz="8" w:space="0" w:color="FFFFFF"/>
-              <w:left w:val="single" w:sz="8" w:space="0" w:color="FFFFFF"/>
-              <w:bottom w:val="single" w:sz="8" w:space="0" w:color="FFFFFF"/>
-              <w:right w:val="single" w:sz="8" w:space="0" w:color="FFFFFF"/>
-            </w:tcBorders>
-            <w:shd w:val="clear" w:color="auto" w:fill="C9DAF8"/>
-            <w:tcMar>
-              <w:top w:w="100" w:type="dxa"/>
-              <w:left w:w="100" w:type="dxa"/>
-              <w:bottom w:w="100" w:type="dxa"/>
-              <w:right w:w="100" w:type="dxa"/>
-            </w:tcMar>
-          </w:tcPr>
-          <w:p>
-            <w:pPr>
-              <w:widowControl w:val="0"/>
-            </w:pPr>
-            <w:r>
-              <w:rPr>
-                <w:b/>
-              </w:rPr>
-              <w:t>Are there any reasonably foreseeable risks or discomforts to participants and or groups/ communities?</w:t>
-            </w:r>
-          </w:p>
-        </w:tc>
-      </w:tr>
-      <w:tr>
-        <w:tc>
-          <w:tcPr>
-            <w:tcW w:w="9029" w:type="dxa"/>
-            <w:tcBorders>
-              <w:top w:val="single" w:sz="8" w:space="0" w:color="FFFFFF"/>
-              <w:left w:val="single" w:sz="8" w:space="0" w:color="FFFFFF"/>
-              <w:bottom w:val="single" w:sz="8" w:space="0" w:color="FFFFFF"/>
-              <w:right w:val="single" w:sz="8" w:space="0" w:color="FFFFFF"/>
-            </w:tcBorders>
-            <w:shd w:val="clear" w:color="auto" w:fill="auto"/>
-            <w:tcMar>
-              <w:top w:w="100" w:type="dxa"/>
-              <w:left w:w="100" w:type="dxa"/>
-              <w:bottom w:w="100" w:type="dxa"/>
-              <w:right w:w="100" w:type="dxa"/>
-            </w:tcMar>
-          </w:tcPr>
-          <w:p>
-            <w:pPr>
-              <w:widowControl w:val="0"/>
-            </w:pPr>
-            <w:r>
-              <w:t>No</w:t>
-            </w:r>
-          </w:p>
-        </w:tc>
-      </w:tr>
-      <w:tr>
-        <w:tc>
-          <w:tcPr>
-            <w:tcW w:w="9029" w:type="dxa"/>
-            <w:tcBorders>
-              <w:top w:val="single" w:sz="8" w:space="0" w:color="FFFFFF"/>
-              <w:left w:val="single" w:sz="8" w:space="0" w:color="FFFFFF"/>
-              <w:bottom w:val="single" w:sz="8" w:space="0" w:color="FFFFFF"/>
-              <w:right w:val="single" w:sz="8" w:space="0" w:color="FFFFFF"/>
-            </w:tcBorders>
-            <w:shd w:val="clear" w:color="auto" w:fill="C9DAF8"/>
-            <w:tcMar>
-              <w:top w:w="100" w:type="dxa"/>
-              <w:left w:w="100" w:type="dxa"/>
-              <w:bottom w:w="100" w:type="dxa"/>
-              <w:right w:w="100" w:type="dxa"/>
-            </w:tcMar>
-          </w:tcPr>
-          <w:p>
-            <w:pPr>
-              <w:widowControl w:val="0"/>
-            </w:pPr>
-            <w:r>
-              <w:rPr>
-                <w:b/>
-              </w:rPr>
-              <w:t>If yes, indicate probability, magnitude, and duration of each (note that risks may be physical, psychological, social, legal and/or economic) and outline provision to minimize risk</w:t>
-            </w:r>
-          </w:p>
-        </w:tc>
-      </w:tr>
-      <w:tr>
-        <w:tc>
-          <w:tcPr>
-            <w:tcW w:w="9029" w:type="dxa"/>
-            <w:tcBorders>
-              <w:top w:val="single" w:sz="8" w:space="0" w:color="FFFFFF"/>
-              <w:left w:val="single" w:sz="8" w:space="0" w:color="FFFFFF"/>
-              <w:bottom w:val="single" w:sz="8" w:space="0" w:color="FFFFFF"/>
-              <w:right w:val="single" w:sz="8" w:space="0" w:color="FFFFFF"/>
-            </w:tcBorders>
-            <w:shd w:val="clear" w:color="auto" w:fill="auto"/>
-            <w:tcMar>
-              <w:top w:w="100" w:type="dxa"/>
-              <w:left w:w="100" w:type="dxa"/>
-              <w:bottom w:w="100" w:type="dxa"/>
-              <w:right w:w="100" w:type="dxa"/>
-            </w:tcMar>
-          </w:tcPr>
-          <w:p>
-            <w:pPr>
-              <w:widowControl w:val="0"/>
-            </w:pPr>
-          </w:p>
-        </w:tc>
-      </w:tr>
-      <w:tr>
-        <w:tc>
-          <w:tcPr>
-            <w:tcW w:w="9029" w:type="dxa"/>
-            <w:tcBorders>
-              <w:top w:val="single" w:sz="8" w:space="0" w:color="FFFFFF"/>
-              <w:left w:val="single" w:sz="8" w:space="0" w:color="FFFFFF"/>
-              <w:bottom w:val="single" w:sz="8" w:space="0" w:color="FFFFFF"/>
-              <w:right w:val="single" w:sz="8" w:space="0" w:color="FFFFFF"/>
-            </w:tcBorders>
-            <w:shd w:val="clear" w:color="auto" w:fill="C9DAF8"/>
-            <w:tcMar>
-              <w:top w:w="100" w:type="dxa"/>
-              <w:left w:w="100" w:type="dxa"/>
-              <w:bottom w:w="100" w:type="dxa"/>
-              <w:right w:w="100" w:type="dxa"/>
-            </w:tcMar>
-          </w:tcPr>
-          <w:p>
-            <w:pPr>
-              <w:widowControl w:val="0"/>
-              <w:rPr>
-                <w:b/>
-              </w:rPr>
-            </w:pPr>
-            <w:r>
-              <w:rPr>
-                <w:b/>
-              </w:rPr>
-              <w:t>Describe the types of research data to be collected, treated and analyzed and their origin(s)?</w:t>
-            </w:r>
-          </w:p>
-        </w:tc>
-      </w:tr>
-      <w:tr>
-        <w:tc>
-          <w:tcPr>
-            <w:tcW w:w="9029" w:type="dxa"/>
-            <w:tcBorders>
-              <w:top w:val="single" w:sz="8" w:space="0" w:color="FFFFFF"/>
-              <w:left w:val="single" w:sz="8" w:space="0" w:color="FFFFFF"/>
-              <w:bottom w:val="single" w:sz="8" w:space="0" w:color="FFFFFF"/>
-              <w:right w:val="single" w:sz="8" w:space="0" w:color="FFFFFF"/>
-            </w:tcBorders>
-            <w:shd w:val="clear" w:color="auto" w:fill="auto"/>
-            <w:tcMar>
-              <w:top w:w="100" w:type="dxa"/>
-              <w:left w:w="100" w:type="dxa"/>
-              <w:bottom w:w="100" w:type="dxa"/>
-              <w:right w:w="100" w:type="dxa"/>
-            </w:tcMar>
-          </w:tcPr>
-          <w:p>
-            <w:pPr>
-              <w:pStyle w:val="ListParagraph"/>
-              <w:widowControl w:val="0"/>
-              <w:numPr>
-                <w:ilvl w:val="0"/>
-                <w:numId w:val="1"/>
-              </w:numPr>
-            </w:pPr>
-            <w:r>
-              <w:t>Questionnaire data</w:t>
-            </w:r>
-          </w:p>
-        </w:tc>
-      </w:tr>
-      <w:tr>
-        <w:tc>
-          <w:tcPr>
-            <w:tcW w:w="9029" w:type="dxa"/>
-            <w:tcBorders>
-              <w:top w:val="single" w:sz="8" w:space="0" w:color="FFFFFF"/>
-              <w:left w:val="single" w:sz="8" w:space="0" w:color="FFFFFF"/>
-              <w:bottom w:val="single" w:sz="8" w:space="0" w:color="FFFFFF"/>
-              <w:right w:val="single" w:sz="8" w:space="0" w:color="FFFFFF"/>
-            </w:tcBorders>
-            <w:shd w:val="clear" w:color="auto" w:fill="C9DAF8"/>
-            <w:tcMar>
-              <w:top w:w="100" w:type="dxa"/>
-              <w:left w:w="100" w:type="dxa"/>
-              <w:bottom w:w="100" w:type="dxa"/>
-              <w:right w:w="100" w:type="dxa"/>
-            </w:tcMar>
-          </w:tcPr>
-          <w:p>
-            <w:pPr>
-              <w:widowControl w:val="0"/>
-              <w:rPr>
-                <w:b/>
-              </w:rPr>
-            </w:pPr>
-            <w:r>
-              <w:rPr>
-                <w:b/>
-              </w:rPr>
-              <w:t>During the experiment, how will subject-subject anonymity be assured?</w:t>
-            </w:r>
-          </w:p>
-        </w:tc>
-      </w:tr>
-      <w:tr>
-        <w:tc>
-          <w:tcPr>
-            <w:tcW w:w="9029" w:type="dxa"/>
-            <w:tcBorders>
-              <w:top w:val="single" w:sz="8" w:space="0" w:color="FFFFFF"/>
-              <w:left w:val="single" w:sz="8" w:space="0" w:color="FFFFFF"/>
-              <w:bottom w:val="single" w:sz="8" w:space="0" w:color="FFFFFF"/>
-              <w:right w:val="single" w:sz="8" w:space="0" w:color="FFFFFF"/>
-            </w:tcBorders>
-            <w:shd w:val="clear" w:color="auto" w:fill="auto"/>
-            <w:tcMar>
-              <w:top w:w="100" w:type="dxa"/>
-              <w:left w:w="100" w:type="dxa"/>
-              <w:bottom w:w="100" w:type="dxa"/>
-              <w:right w:w="100" w:type="dxa"/>
-            </w:tcMar>
-          </w:tcPr>
-          <w:p>
-            <w:pPr>
-              <w:widowControl w:val="0"/>
-              <w:rPr>
-                <w:b/>
-              </w:rPr>
-            </w:pPr>
-            <w:r>
-              <w:lastRenderedPageBreak/>
-              <w:t>We have the emails of the respondents which is not open to the public. These emails are only used for distribution of the questionnaires and their responses cannot be linked to their emails.</w:t>
-            </w:r>
-            <w:r>
-              <w:t xml:space="preserve"> </w:t>
-            </w:r>
-          </w:p>
-        </w:tc>
-      </w:tr>
-      <w:tr>
-        <w:tc>
-          <w:tcPr>
-            <w:tcW w:w="9029" w:type="dxa"/>
-            <w:tcBorders>
-              <w:top w:val="single" w:sz="8" w:space="0" w:color="FFFFFF"/>
-              <w:left w:val="single" w:sz="8" w:space="0" w:color="FFFFFF"/>
-              <w:bottom w:val="single" w:sz="8" w:space="0" w:color="FFFFFF"/>
-              <w:right w:val="single" w:sz="8" w:space="0" w:color="FFFFFF"/>
-            </w:tcBorders>
-            <w:shd w:val="clear" w:color="auto" w:fill="C9DAF8"/>
-            <w:tcMar>
-              <w:top w:w="100" w:type="dxa"/>
-              <w:left w:w="100" w:type="dxa"/>
-              <w:bottom w:w="100" w:type="dxa"/>
-              <w:right w:w="100" w:type="dxa"/>
-            </w:tcMar>
-          </w:tcPr>
-          <w:p>
-            <w:pPr>
-              <w:widowControl w:val="0"/>
-              <w:rPr>
-                <w:b/>
-              </w:rPr>
-            </w:pPr>
-            <w:r>
-              <w:rPr>
-                <w:b/>
-              </w:rPr>
-              <w:t xml:space="preserve">Will the anonymity of the participants be reasonably guaranteed in the final data-set? </w:t>
-            </w:r>
-          </w:p>
-        </w:tc>
-      </w:tr>
-      <w:tr>
-        <w:tc>
-          <w:tcPr>
-            <w:tcW w:w="9029" w:type="dxa"/>
-            <w:tcBorders>
-              <w:top w:val="single" w:sz="8" w:space="0" w:color="FFFFFF"/>
-              <w:left w:val="single" w:sz="8" w:space="0" w:color="FFFFFF"/>
-              <w:bottom w:val="single" w:sz="8" w:space="0" w:color="FFFFFF"/>
-              <w:right w:val="single" w:sz="8" w:space="0" w:color="FFFFFF"/>
-            </w:tcBorders>
-            <w:shd w:val="clear" w:color="auto" w:fill="auto"/>
-            <w:tcMar>
-              <w:top w:w="100" w:type="dxa"/>
-              <w:left w:w="100" w:type="dxa"/>
-              <w:bottom w:w="100" w:type="dxa"/>
-              <w:right w:w="100" w:type="dxa"/>
-            </w:tcMar>
-          </w:tcPr>
-          <w:p>
-            <w:pPr>
-              <w:widowControl w:val="0"/>
-            </w:pPr>
-            <w:r>
-              <w:t>Yes</w:t>
-            </w:r>
-          </w:p>
-        </w:tc>
-      </w:tr>
-      <w:tr>
-        <w:tc>
-          <w:tcPr>
-            <w:tcW w:w="9029" w:type="dxa"/>
-            <w:tcBorders>
-              <w:top w:val="single" w:sz="8" w:space="0" w:color="FFFFFF"/>
-              <w:left w:val="single" w:sz="8" w:space="0" w:color="FFFFFF"/>
-              <w:bottom w:val="single" w:sz="8" w:space="0" w:color="FFFFFF"/>
-              <w:right w:val="single" w:sz="8" w:space="0" w:color="FFFFFF"/>
-            </w:tcBorders>
-            <w:shd w:val="clear" w:color="auto" w:fill="C9DAF8"/>
-            <w:tcMar>
-              <w:top w:w="100" w:type="dxa"/>
-              <w:left w:w="100" w:type="dxa"/>
-              <w:bottom w:w="100" w:type="dxa"/>
-              <w:right w:w="100" w:type="dxa"/>
-            </w:tcMar>
-          </w:tcPr>
-          <w:p>
-            <w:pPr>
-              <w:widowControl w:val="0"/>
-              <w:rPr>
-                <w:b/>
-              </w:rPr>
-            </w:pPr>
-            <w:r>
-              <w:rPr>
-                <w:b/>
-              </w:rPr>
-              <w:t>If the anonymity of the participants will not be guaranteed, please explain why</w:t>
-            </w:r>
-          </w:p>
-        </w:tc>
-      </w:tr>
-      <w:tr>
-        <w:tc>
-          <w:tcPr>
-            <w:tcW w:w="9029" w:type="dxa"/>
-            <w:tcBorders>
-              <w:top w:val="single" w:sz="8" w:space="0" w:color="FFFFFF"/>
-              <w:left w:val="single" w:sz="8" w:space="0" w:color="FFFFFF"/>
-              <w:bottom w:val="single" w:sz="8" w:space="0" w:color="FFFFFF"/>
-              <w:right w:val="single" w:sz="8" w:space="0" w:color="FFFFFF"/>
-            </w:tcBorders>
-            <w:shd w:val="clear" w:color="auto" w:fill="auto"/>
-            <w:tcMar>
-              <w:top w:w="100" w:type="dxa"/>
-              <w:left w:w="100" w:type="dxa"/>
-              <w:bottom w:w="100" w:type="dxa"/>
-              <w:right w:w="100" w:type="dxa"/>
-            </w:tcMar>
-          </w:tcPr>
-          <w:p>
-            <w:pPr>
-              <w:widowControl w:val="0"/>
-              <w:rPr>
-                <w:b/>
-              </w:rPr>
-            </w:pPr>
-          </w:p>
-        </w:tc>
-      </w:tr>
-      <w:tr>
-        <w:tc>
-          <w:tcPr>
-            <w:tcW w:w="9029" w:type="dxa"/>
-            <w:tcBorders>
-              <w:top w:val="single" w:sz="8" w:space="0" w:color="FFFFFF"/>
-              <w:left w:val="single" w:sz="8" w:space="0" w:color="FFFFFF"/>
-              <w:bottom w:val="single" w:sz="8" w:space="0" w:color="FFFFFF"/>
-              <w:right w:val="single" w:sz="8" w:space="0" w:color="FFFFFF"/>
-            </w:tcBorders>
-            <w:shd w:val="clear" w:color="auto" w:fill="C9DAF8"/>
-            <w:tcMar>
-              <w:top w:w="100" w:type="dxa"/>
-              <w:left w:w="100" w:type="dxa"/>
-              <w:bottom w:w="100" w:type="dxa"/>
-              <w:right w:w="100" w:type="dxa"/>
-            </w:tcMar>
-          </w:tcPr>
-          <w:p>
-            <w:pPr>
-              <w:widowControl w:val="0"/>
-              <w:rPr>
-                <w:b/>
-              </w:rPr>
-            </w:pPr>
-            <w:r>
-              <w:rPr>
-                <w:b/>
-              </w:rPr>
-              <w:t>Briefly describe how (where and on what media) the data will be stored, backed-up, managed and curated in the short to medium term (during the lifetime of the project). It is highly recommended to use SWITCHDrive. If you plan NOT to use SWITCHDrive, explain why and include a description of the protection mechanisms that will be put in place (e.g., cryptography, access control).</w:t>
-            </w:r>
-          </w:p>
-        </w:tc>
-      </w:tr>
-      <w:tr>
-        <w:tc>
-          <w:tcPr>
-            <w:tcW w:w="9029" w:type="dxa"/>
-            <w:tcBorders>
-              <w:top w:val="single" w:sz="8" w:space="0" w:color="FFFFFF"/>
-              <w:left w:val="single" w:sz="8" w:space="0" w:color="FFFFFF"/>
-              <w:bottom w:val="single" w:sz="8" w:space="0" w:color="FFFFFF"/>
-              <w:right w:val="single" w:sz="8" w:space="0" w:color="FFFFFF"/>
-            </w:tcBorders>
-            <w:shd w:val="clear" w:color="auto" w:fill="auto"/>
-            <w:tcMar>
-              <w:top w:w="100" w:type="dxa"/>
-              <w:left w:w="100" w:type="dxa"/>
-              <w:bottom w:w="100" w:type="dxa"/>
-              <w:right w:w="100" w:type="dxa"/>
-            </w:tcMar>
-          </w:tcPr>
-          <w:p>
-            <w:pPr>
-              <w:widowControl w:val="0"/>
-            </w:pPr>
-            <w:r>
-              <w:t xml:space="preserve">Secure server at UNIL + </w:t>
-            </w:r>
-            <w:proofErr w:type="spellStart"/>
-            <w:r>
-              <w:t>SWITCHDrive</w:t>
-            </w:r>
-            <w:proofErr w:type="spellEnd"/>
-            <w:r>
-              <w:t xml:space="preserve"> </w:t>
-            </w:r>
-            <w:r>
-              <w:rPr>
-                <w:b/>
-                <w:highlight w:val="yellow"/>
-              </w:rPr>
-              <w:t>(</w:t>
-            </w:r>
-            <w:proofErr w:type="spellStart"/>
-            <w:r>
-              <w:rPr>
-                <w:b/>
-                <w:highlight w:val="yellow"/>
-              </w:rPr>
-              <w:t>Bertil</w:t>
-            </w:r>
-            <w:proofErr w:type="spellEnd"/>
-            <w:r>
-              <w:rPr>
-                <w:b/>
-                <w:highlight w:val="yellow"/>
-              </w:rPr>
-              <w:t>, please check this)</w:t>
-            </w:r>
-            <w:r>
-              <w:t>.</w:t>
-            </w:r>
-          </w:p>
-        </w:tc>
-      </w:tr>
-      <w:tr>
-        <w:tc>
-          <w:tcPr>
-            <w:tcW w:w="9029" w:type="dxa"/>
-            <w:tcBorders>
-              <w:top w:val="single" w:sz="8" w:space="0" w:color="FFFFFF"/>
-              <w:left w:val="single" w:sz="8" w:space="0" w:color="FFFFFF"/>
-              <w:bottom w:val="single" w:sz="8" w:space="0" w:color="FFFFFF"/>
-              <w:right w:val="single" w:sz="8" w:space="0" w:color="FFFFFF"/>
-            </w:tcBorders>
-            <w:shd w:val="clear" w:color="auto" w:fill="C9DAF8"/>
             <w:tcMar>
               <w:top w:w="100" w:type="dxa"/>
               <w:left w:w="100" w:type="dxa"/>
@@ -1993,50 +2487,7 @@
                 <w:right w:val="nil"/>
                 <w:between w:val="nil"/>
               </w:pBdr>
-              <w:rPr>
-                <w:b/>
-              </w:rPr>
-            </w:pPr>
-            <w:r>
-              <w:rPr>
-                <w:b/>
-              </w:rPr>
-              <w:t>For how long will the data kept after the end of the project?</w:t>
-            </w:r>
-          </w:p>
-        </w:tc>
-      </w:tr>
-      <w:tr>
-        <w:tc>
-          <w:tcPr>
-            <w:tcW w:w="9029" w:type="dxa"/>
-            <w:tcBorders>
-              <w:top w:val="single" w:sz="8" w:space="0" w:color="FFFFFF"/>
-              <w:left w:val="single" w:sz="8" w:space="0" w:color="FFFFFF"/>
-              <w:bottom w:val="single" w:sz="8" w:space="0" w:color="FFFFFF"/>
-              <w:right w:val="single" w:sz="8" w:space="0" w:color="FFFFFF"/>
-            </w:tcBorders>
-            <w:shd w:val="clear" w:color="auto" w:fill="auto"/>
-            <w:tcMar>
-              <w:top w:w="100" w:type="dxa"/>
-              <w:left w:w="100" w:type="dxa"/>
-              <w:bottom w:w="100" w:type="dxa"/>
-              <w:right w:w="100" w:type="dxa"/>
-            </w:tcMar>
-          </w:tcPr>
-          <w:p>
-            <w:pPr>
-              <w:widowControl w:val="0"/>
-            </w:pPr>
-            <w:r>
-              <w:t xml:space="preserve">Data is collected and stored </w:t>
-            </w:r>
-            <w:r>
-              <w:t xml:space="preserve">for the duration of the </w:t>
-            </w:r>
-            <w:r>
-              <w:t>research project on SRI</w:t>
-            </w:r>
+            </w:pPr>
           </w:p>
         </w:tc>
       </w:tr>
@@ -2068,15 +2519,12 @@
                 <w:right w:val="nil"/>
                 <w:between w:val="nil"/>
               </w:pBdr>
-              <w:rPr>
-                <w:b/>
-              </w:rPr>
-            </w:pPr>
-            <w:r>
-              <w:rPr>
-                <w:b/>
-              </w:rPr>
-              <w:t>If the data-set is intended to be shared with other institutions, under which conditions will it be shared and what data protection mechanisms do you intend to further apply (if any).</w:t>
+            </w:pPr>
+            <w:r>
+              <w:rPr>
+                <w:b/>
+              </w:rPr>
+              <w:t>When do you plan to run the study?</w:t>
             </w:r>
           </w:p>
         </w:tc>
@@ -2109,57 +2557,15 @@
                 <w:right w:val="nil"/>
                 <w:between w:val="nil"/>
               </w:pBdr>
-              <w:rPr>
-                <w:b/>
-              </w:rPr>
-            </w:pPr>
-            <w:r>
-              <w:t xml:space="preserve">It will only be shared with the project partners from HES-SO, CHUV and </w:t>
-            </w:r>
-            <w:proofErr w:type="gramStart"/>
-            <w:r>
-              <w:t>SDSC</w:t>
-            </w:r>
-            <w:r>
-              <w:rPr>
-                <w:b/>
-                <w:highlight w:val="yellow"/>
-              </w:rPr>
-              <w:t>(</w:t>
-            </w:r>
-            <w:proofErr w:type="spellStart"/>
-            <w:proofErr w:type="gramEnd"/>
-            <w:r>
-              <w:rPr>
-                <w:b/>
-                <w:highlight w:val="yellow"/>
-              </w:rPr>
-              <w:t>Bertil</w:t>
-            </w:r>
-            <w:proofErr w:type="spellEnd"/>
-            <w:r>
-              <w:rPr>
-                <w:b/>
-                <w:highlight w:val="yellow"/>
-              </w:rPr>
-              <w:t>, please check this</w:t>
-            </w:r>
-            <w:r>
-              <w:rPr>
-                <w:b/>
-                <w:highlight w:val="yellow"/>
-              </w:rPr>
-              <w:t>, I think Swiss army is now part</w:t>
-            </w:r>
-            <w:r>
-              <w:rPr>
-                <w:b/>
-                <w:highlight w:val="yellow"/>
-              </w:rPr>
-              <w:t>)</w:t>
-            </w:r>
-            <w:r>
-              <w:t>.</w:t>
+            </w:pPr>
+            <w:r>
+              <w:t xml:space="preserve">Start in </w:t>
+            </w:r>
+            <w:r>
+              <w:t>September</w:t>
+            </w:r>
+            <w:r>
+              <w:t xml:space="preserve"> 2019</w:t>
             </w:r>
           </w:p>
         </w:tc>
@@ -2197,7 +2603,7 @@
               <w:rPr>
                 <w:b/>
               </w:rPr>
-              <w:t>If yes, briefly state why it is suitable and under what conditions:</w:t>
+              <w:t>Do you plan to use the ORSEE subject-pool for the recruitment of participants?</w:t>
             </w:r>
           </w:p>
         </w:tc>
@@ -2213,31 +2619,6 @@
               <w:right w:val="single" w:sz="8" w:space="0" w:color="FFFFFF"/>
             </w:tcBorders>
             <w:shd w:val="clear" w:color="auto" w:fill="auto"/>
-            <w:tcMar>
-              <w:top w:w="100" w:type="dxa"/>
-              <w:left w:w="100" w:type="dxa"/>
-              <w:bottom w:w="100" w:type="dxa"/>
-              <w:right w:w="100" w:type="dxa"/>
-            </w:tcMar>
-          </w:tcPr>
-          <w:p>
-            <w:pPr>
-              <w:widowControl w:val="0"/>
-            </w:pPr>
-          </w:p>
-        </w:tc>
-      </w:tr>
-      <w:tr>
-        <w:tc>
-          <w:tcPr>
-            <w:tcW w:w="9029" w:type="dxa"/>
-            <w:tcBorders>
-              <w:top w:val="single" w:sz="8" w:space="0" w:color="FFFFFF"/>
-              <w:left w:val="single" w:sz="8" w:space="0" w:color="FFFFFF"/>
-              <w:bottom w:val="single" w:sz="8" w:space="0" w:color="FFFFFF"/>
-              <w:right w:val="single" w:sz="8" w:space="0" w:color="FFFFFF"/>
-            </w:tcBorders>
-            <w:shd w:val="clear" w:color="auto" w:fill="C9DAF8"/>
             <w:tcMar>
               <w:top w:w="100" w:type="dxa"/>
               <w:left w:w="100" w:type="dxa"/>
@@ -2257,25 +2638,22 @@
               </w:pBdr>
             </w:pPr>
             <w:r>
-              <w:rPr>
-                <w:b/>
-              </w:rPr>
-              <w:t>How many participants will you (roughly) need for the study?</w:t>
-            </w:r>
-          </w:p>
-        </w:tc>
-      </w:tr>
-      <w:tr>
-        <w:tc>
-          <w:tcPr>
-            <w:tcW w:w="9029" w:type="dxa"/>
-            <w:tcBorders>
-              <w:top w:val="single" w:sz="8" w:space="0" w:color="FFFFFF"/>
-              <w:left w:val="single" w:sz="8" w:space="0" w:color="FFFFFF"/>
-              <w:bottom w:val="single" w:sz="8" w:space="0" w:color="FFFFFF"/>
-              <w:right w:val="single" w:sz="8" w:space="0" w:color="FFFFFF"/>
-            </w:tcBorders>
-            <w:shd w:val="clear" w:color="auto" w:fill="auto"/>
+              <w:t>No</w:t>
+            </w:r>
+          </w:p>
+        </w:tc>
+      </w:tr>
+      <w:tr>
+        <w:tc>
+          <w:tcPr>
+            <w:tcW w:w="9029" w:type="dxa"/>
+            <w:tcBorders>
+              <w:top w:val="single" w:sz="8" w:space="0" w:color="FFFFFF"/>
+              <w:left w:val="single" w:sz="8" w:space="0" w:color="FFFFFF"/>
+              <w:bottom w:val="single" w:sz="8" w:space="0" w:color="FFFFFF"/>
+              <w:right w:val="single" w:sz="8" w:space="0" w:color="FFFFFF"/>
+            </w:tcBorders>
+            <w:shd w:val="clear" w:color="auto" w:fill="C9DAF8"/>
             <w:tcMar>
               <w:top w:w="100" w:type="dxa"/>
               <w:left w:w="100" w:type="dxa"/>
@@ -2295,22 +2673,25 @@
               </w:pBdr>
             </w:pPr>
             <w:r>
-              <w:t>N/A</w:t>
-            </w:r>
-          </w:p>
-        </w:tc>
-      </w:tr>
-      <w:tr>
-        <w:tc>
-          <w:tcPr>
-            <w:tcW w:w="9029" w:type="dxa"/>
-            <w:tcBorders>
-              <w:top w:val="single" w:sz="8" w:space="0" w:color="FFFFFF"/>
-              <w:left w:val="single" w:sz="8" w:space="0" w:color="FFFFFF"/>
-              <w:bottom w:val="single" w:sz="8" w:space="0" w:color="FFFFFF"/>
-              <w:right w:val="single" w:sz="8" w:space="0" w:color="FFFFFF"/>
-            </w:tcBorders>
-            <w:shd w:val="clear" w:color="auto" w:fill="C9DAF8"/>
+              <w:rPr>
+                <w:b/>
+              </w:rPr>
+              <w:t>If no, how do you plan to recruit the participants?</w:t>
+            </w:r>
+          </w:p>
+        </w:tc>
+      </w:tr>
+      <w:tr>
+        <w:tc>
+          <w:tcPr>
+            <w:tcW w:w="9029" w:type="dxa"/>
+            <w:tcBorders>
+              <w:top w:val="single" w:sz="8" w:space="0" w:color="FFFFFF"/>
+              <w:left w:val="single" w:sz="8" w:space="0" w:color="FFFFFF"/>
+              <w:bottom w:val="single" w:sz="8" w:space="0" w:color="FFFFFF"/>
+              <w:right w:val="single" w:sz="8" w:space="0" w:color="FFFFFF"/>
+            </w:tcBorders>
+            <w:shd w:val="clear" w:color="auto" w:fill="auto"/>
             <w:tcMar>
               <w:top w:w="100" w:type="dxa"/>
               <w:left w:w="100" w:type="dxa"/>
@@ -2328,401 +2709,52 @@
                 <w:right w:val="nil"/>
                 <w:between w:val="nil"/>
               </w:pBdr>
-              <w:rPr>
-                <w:b/>
-              </w:rPr>
-            </w:pPr>
-            <w:r>
-              <w:rPr>
-                <w:b/>
-              </w:rPr>
-              <w:t xml:space="preserve">Do you need a minimum number of participants per session in order to be able to run a session? </w:t>
-            </w:r>
-          </w:p>
-        </w:tc>
-      </w:tr>
-      <w:tr>
-        <w:tc>
-          <w:tcPr>
-            <w:tcW w:w="9029" w:type="dxa"/>
-            <w:tcBorders>
-              <w:top w:val="single" w:sz="8" w:space="0" w:color="FFFFFF"/>
-              <w:left w:val="single" w:sz="8" w:space="0" w:color="FFFFFF"/>
-              <w:bottom w:val="single" w:sz="8" w:space="0" w:color="FFFFFF"/>
-              <w:right w:val="single" w:sz="8" w:space="0" w:color="FFFFFF"/>
-            </w:tcBorders>
-            <w:shd w:val="clear" w:color="auto" w:fill="auto"/>
-            <w:tcMar>
-              <w:top w:w="100" w:type="dxa"/>
-              <w:left w:w="100" w:type="dxa"/>
-              <w:bottom w:w="100" w:type="dxa"/>
-              <w:right w:w="100" w:type="dxa"/>
-            </w:tcMar>
-          </w:tcPr>
-          <w:p>
-            <w:pPr>
-              <w:widowControl w:val="0"/>
-              <w:pBdr>
-                <w:top w:val="nil"/>
-                <w:left w:val="nil"/>
-                <w:bottom w:val="nil"/>
-                <w:right w:val="nil"/>
-                <w:between w:val="nil"/>
-              </w:pBdr>
-            </w:pPr>
-            <w:r>
-              <w:t>No</w:t>
-            </w:r>
-          </w:p>
-        </w:tc>
-      </w:tr>
-      <w:tr>
-        <w:tc>
-          <w:tcPr>
-            <w:tcW w:w="9029" w:type="dxa"/>
-            <w:tcBorders>
-              <w:top w:val="single" w:sz="8" w:space="0" w:color="FFFFFF"/>
-              <w:left w:val="single" w:sz="8" w:space="0" w:color="FFFFFF"/>
-              <w:bottom w:val="single" w:sz="8" w:space="0" w:color="FFFFFF"/>
-              <w:right w:val="single" w:sz="8" w:space="0" w:color="FFFFFF"/>
-            </w:tcBorders>
-            <w:shd w:val="clear" w:color="auto" w:fill="C9DAF8"/>
-            <w:tcMar>
-              <w:top w:w="100" w:type="dxa"/>
-              <w:left w:w="100" w:type="dxa"/>
-              <w:bottom w:w="100" w:type="dxa"/>
-              <w:right w:w="100" w:type="dxa"/>
-            </w:tcMar>
-          </w:tcPr>
-          <w:p>
-            <w:pPr>
-              <w:widowControl w:val="0"/>
-              <w:pBdr>
-                <w:top w:val="nil"/>
-                <w:left w:val="nil"/>
-                <w:bottom w:val="nil"/>
-                <w:right w:val="nil"/>
-                <w:between w:val="nil"/>
-              </w:pBdr>
-            </w:pPr>
-            <w:r>
-              <w:rPr>
-                <w:b/>
-              </w:rPr>
-              <w:t>If your minimal session size is larger than 13 participants, please explain why it is not possible to run smaller sessions:</w:t>
-            </w:r>
-          </w:p>
-        </w:tc>
-      </w:tr>
-      <w:tr>
-        <w:tc>
-          <w:tcPr>
-            <w:tcW w:w="9029" w:type="dxa"/>
-            <w:tcBorders>
-              <w:top w:val="single" w:sz="8" w:space="0" w:color="FFFFFF"/>
-              <w:left w:val="single" w:sz="8" w:space="0" w:color="FFFFFF"/>
-              <w:bottom w:val="single" w:sz="8" w:space="0" w:color="FFFFFF"/>
-              <w:right w:val="single" w:sz="8" w:space="0" w:color="FFFFFF"/>
-            </w:tcBorders>
-            <w:shd w:val="clear" w:color="auto" w:fill="auto"/>
-            <w:tcMar>
-              <w:top w:w="100" w:type="dxa"/>
-              <w:left w:w="100" w:type="dxa"/>
-              <w:bottom w:w="100" w:type="dxa"/>
-              <w:right w:w="100" w:type="dxa"/>
-            </w:tcMar>
-          </w:tcPr>
-          <w:p>
-            <w:pPr>
-              <w:widowControl w:val="0"/>
-              <w:pBdr>
-                <w:top w:val="nil"/>
-                <w:left w:val="nil"/>
-                <w:bottom w:val="nil"/>
-                <w:right w:val="nil"/>
-                <w:between w:val="nil"/>
-              </w:pBdr>
-            </w:pPr>
-          </w:p>
-        </w:tc>
-      </w:tr>
-      <w:tr>
-        <w:tc>
-          <w:tcPr>
-            <w:tcW w:w="9029" w:type="dxa"/>
-            <w:tcBorders>
-              <w:top w:val="single" w:sz="8" w:space="0" w:color="FFFFFF"/>
-              <w:left w:val="single" w:sz="8" w:space="0" w:color="FFFFFF"/>
-              <w:bottom w:val="single" w:sz="8" w:space="0" w:color="FFFFFF"/>
-              <w:right w:val="single" w:sz="8" w:space="0" w:color="FFFFFF"/>
-            </w:tcBorders>
-            <w:shd w:val="clear" w:color="auto" w:fill="C9DAF8"/>
-            <w:tcMar>
-              <w:top w:w="100" w:type="dxa"/>
-              <w:left w:w="100" w:type="dxa"/>
-              <w:bottom w:w="100" w:type="dxa"/>
-              <w:right w:w="100" w:type="dxa"/>
-            </w:tcMar>
-          </w:tcPr>
-          <w:p>
-            <w:pPr>
-              <w:widowControl w:val="0"/>
-              <w:pBdr>
-                <w:top w:val="nil"/>
-                <w:left w:val="nil"/>
-                <w:bottom w:val="nil"/>
-                <w:right w:val="nil"/>
-                <w:between w:val="nil"/>
-              </w:pBdr>
-            </w:pPr>
-            <w:r>
-              <w:rPr>
-                <w:b/>
-              </w:rPr>
-              <w:t>When do you plan to run the study?</w:t>
-            </w:r>
-          </w:p>
-        </w:tc>
-      </w:tr>
-      <w:tr>
-        <w:tc>
-          <w:tcPr>
-            <w:tcW w:w="9029" w:type="dxa"/>
-            <w:tcBorders>
-              <w:top w:val="single" w:sz="8" w:space="0" w:color="FFFFFF"/>
-              <w:left w:val="single" w:sz="8" w:space="0" w:color="FFFFFF"/>
-              <w:bottom w:val="single" w:sz="8" w:space="0" w:color="FFFFFF"/>
-              <w:right w:val="single" w:sz="8" w:space="0" w:color="FFFFFF"/>
-            </w:tcBorders>
-            <w:shd w:val="clear" w:color="auto" w:fill="auto"/>
-            <w:tcMar>
-              <w:top w:w="100" w:type="dxa"/>
-              <w:left w:w="100" w:type="dxa"/>
-              <w:bottom w:w="100" w:type="dxa"/>
-              <w:right w:w="100" w:type="dxa"/>
-            </w:tcMar>
-          </w:tcPr>
-          <w:p>
-            <w:pPr>
-              <w:widowControl w:val="0"/>
-              <w:pBdr>
-                <w:top w:val="nil"/>
-                <w:left w:val="nil"/>
-                <w:bottom w:val="nil"/>
-                <w:right w:val="nil"/>
-                <w:between w:val="nil"/>
-              </w:pBdr>
-            </w:pPr>
-            <w:r>
-              <w:lastRenderedPageBreak/>
-              <w:t xml:space="preserve">Start in </w:t>
-            </w:r>
-            <w:r>
-              <w:t>September</w:t>
-            </w:r>
-            <w:r>
-              <w:t xml:space="preserve"> 2019</w:t>
-            </w:r>
-          </w:p>
-        </w:tc>
-      </w:tr>
-      <w:tr>
-        <w:tc>
-          <w:tcPr>
-            <w:tcW w:w="9029" w:type="dxa"/>
-            <w:tcBorders>
-              <w:top w:val="single" w:sz="8" w:space="0" w:color="FFFFFF"/>
-              <w:left w:val="single" w:sz="8" w:space="0" w:color="FFFFFF"/>
-              <w:bottom w:val="single" w:sz="8" w:space="0" w:color="FFFFFF"/>
-              <w:right w:val="single" w:sz="8" w:space="0" w:color="FFFFFF"/>
-            </w:tcBorders>
-            <w:shd w:val="clear" w:color="auto" w:fill="C9DAF8"/>
-            <w:tcMar>
-              <w:top w:w="100" w:type="dxa"/>
-              <w:left w:w="100" w:type="dxa"/>
-              <w:bottom w:w="100" w:type="dxa"/>
-              <w:right w:w="100" w:type="dxa"/>
-            </w:tcMar>
-          </w:tcPr>
-          <w:p>
-            <w:pPr>
-              <w:widowControl w:val="0"/>
-              <w:pBdr>
-                <w:top w:val="nil"/>
-                <w:left w:val="nil"/>
-                <w:bottom w:val="nil"/>
-                <w:right w:val="nil"/>
-                <w:between w:val="nil"/>
-              </w:pBdr>
-            </w:pPr>
-            <w:r>
-              <w:rPr>
-                <w:b/>
-              </w:rPr>
-              <w:t>Do you plan to use the ORSEE subject-pool for the recruitment of participants?</w:t>
-            </w:r>
-          </w:p>
-        </w:tc>
-      </w:tr>
-      <w:tr>
-        <w:tc>
-          <w:tcPr>
-            <w:tcW w:w="9029" w:type="dxa"/>
-            <w:tcBorders>
-              <w:top w:val="single" w:sz="8" w:space="0" w:color="FFFFFF"/>
-              <w:left w:val="single" w:sz="8" w:space="0" w:color="FFFFFF"/>
-              <w:bottom w:val="single" w:sz="8" w:space="0" w:color="FFFFFF"/>
-              <w:right w:val="single" w:sz="8" w:space="0" w:color="FFFFFF"/>
-            </w:tcBorders>
-            <w:shd w:val="clear" w:color="auto" w:fill="auto"/>
-            <w:tcMar>
-              <w:top w:w="100" w:type="dxa"/>
-              <w:left w:w="100" w:type="dxa"/>
-              <w:bottom w:w="100" w:type="dxa"/>
-              <w:right w:w="100" w:type="dxa"/>
-            </w:tcMar>
-          </w:tcPr>
-          <w:p>
-            <w:pPr>
-              <w:widowControl w:val="0"/>
-              <w:pBdr>
-                <w:top w:val="nil"/>
-                <w:left w:val="nil"/>
-                <w:bottom w:val="nil"/>
-                <w:right w:val="nil"/>
-                <w:between w:val="nil"/>
-              </w:pBdr>
-            </w:pPr>
-            <w:r>
-              <w:t xml:space="preserve">No </w:t>
-            </w:r>
-            <w:r>
-              <w:rPr>
-                <w:b/>
-                <w:highlight w:val="yellow"/>
-              </w:rPr>
-              <w:t>(</w:t>
-            </w:r>
-            <w:proofErr w:type="spellStart"/>
-            <w:r>
-              <w:rPr>
-                <w:b/>
-                <w:highlight w:val="yellow"/>
-              </w:rPr>
-              <w:t>Bertil</w:t>
-            </w:r>
-            <w:proofErr w:type="spellEnd"/>
-            <w:r>
-              <w:rPr>
-                <w:b/>
-                <w:highlight w:val="yellow"/>
-              </w:rPr>
-              <w:t>, please check this)</w:t>
+            </w:pPr>
+            <w:r>
+              <w:t xml:space="preserve">We will send emails to software </w:t>
+            </w:r>
+            <w:r>
+              <w:t>developers</w:t>
+            </w:r>
+            <w:r>
+              <w:t xml:space="preserve"> who </w:t>
+            </w:r>
+            <w:r>
+              <w:t xml:space="preserve">manage domain names, </w:t>
+            </w:r>
+            <w:r>
+              <w:t xml:space="preserve">publicly share </w:t>
+            </w:r>
+            <w:r>
+              <w:t xml:space="preserve">their </w:t>
+            </w:r>
+            <w:r>
+              <w:t xml:space="preserve">email </w:t>
+            </w:r>
+            <w:r>
+              <w:t>addres</w:t>
+            </w:r>
+            <w:r>
+              <w:t>s</w:t>
+            </w:r>
+            <w:r>
+              <w:t xml:space="preserve"> on </w:t>
+            </w:r>
+            <w:r>
+              <w:t>webpages</w:t>
+            </w:r>
+            <w:r>
+              <w:t xml:space="preserve"> </w:t>
+            </w:r>
+            <w:r>
+              <w:t>or</w:t>
+            </w:r>
+            <w:r>
+              <w:t xml:space="preserve"> registered on survey platforms</w:t>
             </w:r>
             <w:r>
               <w:t>.</w:t>
             </w:r>
-          </w:p>
-        </w:tc>
-      </w:tr>
-      <w:tr>
-        <w:tc>
-          <w:tcPr>
-            <w:tcW w:w="9029" w:type="dxa"/>
-            <w:tcBorders>
-              <w:top w:val="single" w:sz="8" w:space="0" w:color="FFFFFF"/>
-              <w:left w:val="single" w:sz="8" w:space="0" w:color="FFFFFF"/>
-              <w:bottom w:val="single" w:sz="8" w:space="0" w:color="FFFFFF"/>
-              <w:right w:val="single" w:sz="8" w:space="0" w:color="FFFFFF"/>
-            </w:tcBorders>
-            <w:shd w:val="clear" w:color="auto" w:fill="C9DAF8"/>
-            <w:tcMar>
-              <w:top w:w="100" w:type="dxa"/>
-              <w:left w:w="100" w:type="dxa"/>
-              <w:bottom w:w="100" w:type="dxa"/>
-              <w:right w:w="100" w:type="dxa"/>
-            </w:tcMar>
-          </w:tcPr>
-          <w:p>
-            <w:pPr>
-              <w:widowControl w:val="0"/>
-              <w:pBdr>
-                <w:top w:val="nil"/>
-                <w:left w:val="nil"/>
-                <w:bottom w:val="nil"/>
-                <w:right w:val="nil"/>
-                <w:between w:val="nil"/>
-              </w:pBdr>
-            </w:pPr>
-            <w:r>
-              <w:rPr>
-                <w:b/>
-              </w:rPr>
-              <w:t>If no, how do you plan to recruit the participants?</w:t>
-            </w:r>
-          </w:p>
-        </w:tc>
-      </w:tr>
-      <w:tr>
-        <w:tc>
-          <w:tcPr>
-            <w:tcW w:w="9029" w:type="dxa"/>
-            <w:tcBorders>
-              <w:top w:val="single" w:sz="8" w:space="0" w:color="FFFFFF"/>
-              <w:left w:val="single" w:sz="8" w:space="0" w:color="FFFFFF"/>
-              <w:bottom w:val="single" w:sz="8" w:space="0" w:color="FFFFFF"/>
-              <w:right w:val="single" w:sz="8" w:space="0" w:color="FFFFFF"/>
-            </w:tcBorders>
-            <w:shd w:val="clear" w:color="auto" w:fill="auto"/>
-            <w:tcMar>
-              <w:top w:w="100" w:type="dxa"/>
-              <w:left w:w="100" w:type="dxa"/>
-              <w:bottom w:w="100" w:type="dxa"/>
-              <w:right w:w="100" w:type="dxa"/>
-            </w:tcMar>
-          </w:tcPr>
-          <w:p>
-            <w:pPr>
-              <w:widowControl w:val="0"/>
-              <w:pBdr>
-                <w:top w:val="nil"/>
-                <w:left w:val="nil"/>
-                <w:bottom w:val="nil"/>
-                <w:right w:val="nil"/>
-                <w:between w:val="nil"/>
-              </w:pBdr>
-            </w:pPr>
-            <w:r>
-              <w:t xml:space="preserve">No recruitment needed but we mass mail participants </w:t>
-            </w:r>
-            <w:r>
-              <w:rPr>
-                <w:b/>
-                <w:highlight w:val="yellow"/>
-              </w:rPr>
-              <w:t>(</w:t>
-            </w:r>
-            <w:proofErr w:type="spellStart"/>
-            <w:r>
-              <w:rPr>
-                <w:b/>
-                <w:highlight w:val="yellow"/>
-              </w:rPr>
-              <w:t>Bertil</w:t>
-            </w:r>
-            <w:proofErr w:type="spellEnd"/>
-            <w:r>
-              <w:rPr>
-                <w:b/>
-                <w:highlight w:val="yellow"/>
-              </w:rPr>
-              <w:t>, please check this)</w:t>
-            </w:r>
-            <w:r>
-              <w:t>.</w:t>
-            </w:r>
-            <w:bookmarkStart w:id="0" w:name="_GoBack"/>
-            <w:bookmarkEnd w:id="0"/>
           </w:p>
         </w:tc>
       </w:tr>
@@ -2935,8 +2967,8 @@
 </file>
 
 <file path=word/numbering.xml><?xml version="1.0" encoding="utf-8"?>
-<w:numbering xmlns:wpc="http://schemas.microsoft.com/office/word/2010/wordprocessingCanvas" xmlns:mc="http://schemas.openxmlformats.org/markup-compatibility/2006" xmlns:o="urn:schemas-microsoft-com:office:office" xmlns:r="http://schemas.openxmlformats.org/officeDocument/2006/relationships" xmlns:m="http://schemas.openxmlformats.org/officeDocument/2006/math" xmlns:v="urn:schemas-microsoft-com:vml" xmlns:wp14="http://schemas.microsoft.com/office/word/2010/wordprocessingDrawing" xmlns:wp="http://schemas.openxmlformats.org/drawingml/2006/wordprocessingDrawing" xmlns:w10="urn:schemas-microsoft-com:office:word" xmlns:w="http://schemas.openxmlformats.org/wordprocessingml/2006/main" xmlns:w14="http://schemas.microsoft.com/office/word/2010/wordml" xmlns:w15="http://schemas.microsoft.com/office/word/2012/wordml" xmlns:wpg="http://schemas.microsoft.com/office/word/2010/wordprocessingGroup" xmlns:wpi="http://schemas.microsoft.com/office/word/2010/wordprocessingInk" xmlns:wne="http://schemas.microsoft.com/office/word/2006/wordml" xmlns:wps="http://schemas.microsoft.com/office/word/2010/wordprocessingShape" mc:Ignorable="w14 w15 wp14">
-  <w:abstractNum w:abstractNumId="0">
+<w:numbering xmlns:wpc="http://schemas.microsoft.com/office/word/2010/wordprocessingCanvas" xmlns:cx="http://schemas.microsoft.com/office/drawing/2014/chartex" xmlns:cx1="http://schemas.microsoft.com/office/drawing/2015/9/8/chartex" xmlns:cx2="http://schemas.microsoft.com/office/drawing/2015/10/21/chartex" xmlns:cx3="http://schemas.microsoft.com/office/drawing/2016/5/9/chartex" xmlns:cx4="http://schemas.microsoft.com/office/drawing/2016/5/10/chartex" xmlns:cx5="http://schemas.microsoft.com/office/drawing/2016/5/11/chartex" xmlns:cx6="http://schemas.microsoft.com/office/drawing/2016/5/12/chartex" xmlns:cx7="http://schemas.microsoft.com/office/drawing/2016/5/13/chartex" xmlns:cx8="http://schemas.microsoft.com/office/drawing/2016/5/14/chartex" xmlns:mc="http://schemas.openxmlformats.org/markup-compatibility/2006" xmlns:aink="http://schemas.microsoft.com/office/drawing/2016/ink" xmlns:am3d="http://schemas.microsoft.com/office/drawing/2017/model3d" xmlns:o="urn:schemas-microsoft-com:office:office" xmlns:r="http://schemas.openxmlformats.org/officeDocument/2006/relationships" xmlns:m="http://schemas.openxmlformats.org/officeDocument/2006/math" xmlns:v="urn:schemas-microsoft-com:vml" xmlns:wp14="http://schemas.microsoft.com/office/word/2010/wordprocessingDrawing" xmlns:wp="http://schemas.openxmlformats.org/drawingml/2006/wordprocessingDrawing" xmlns:w10="urn:schemas-microsoft-com:office:word" xmlns:w="http://schemas.openxmlformats.org/wordprocessingml/2006/main" xmlns:w14="http://schemas.microsoft.com/office/word/2010/wordml" xmlns:w15="http://schemas.microsoft.com/office/word/2012/wordml" xmlns:w16cid="http://schemas.microsoft.com/office/word/2016/wordml/cid" xmlns:w16se="http://schemas.microsoft.com/office/word/2015/wordml/symex" xmlns:wpg="http://schemas.microsoft.com/office/word/2010/wordprocessingGroup" xmlns:wpi="http://schemas.microsoft.com/office/word/2010/wordprocessingInk" xmlns:wne="http://schemas.microsoft.com/office/word/2006/wordml" xmlns:wps="http://schemas.microsoft.com/office/word/2010/wordprocessingShape" mc:Ignorable="w14 w15 w16se w16cid wp14">
+  <w:abstractNum w:abstractNumId="0" w15:restartNumberingAfterBreak="0">
     <w:nsid w:val="048105C8"/>
     <w:multiLevelType w:val="hybridMultilevel"/>
     <w:tmpl w:val="E9F028BA"/>
@@ -3022,7 +3054,7 @@
       </w:pPr>
     </w:lvl>
   </w:abstractNum>
-  <w:abstractNum w:abstractNumId="1">
+  <w:abstractNum w:abstractNumId="1" w15:restartNumberingAfterBreak="0">
     <w:nsid w:val="1D3C4801"/>
     <w:multiLevelType w:val="multilevel"/>
     <w:tmpl w:val="2E140B0A"/>
@@ -3135,7 +3167,7 @@
       </w:pPr>
     </w:lvl>
   </w:abstractNum>
-  <w:abstractNum w:abstractNumId="2">
+  <w:abstractNum w:abstractNumId="2" w15:restartNumberingAfterBreak="0">
     <w:nsid w:val="2BA634EE"/>
     <w:multiLevelType w:val="hybridMultilevel"/>
     <w:tmpl w:val="91C6C8F4"/>
@@ -3221,7 +3253,7 @@
       </w:pPr>
     </w:lvl>
   </w:abstractNum>
-  <w:abstractNum w:abstractNumId="3">
+  <w:abstractNum w:abstractNumId="3" w15:restartNumberingAfterBreak="0">
     <w:nsid w:val="37806E91"/>
     <w:multiLevelType w:val="hybridMultilevel"/>
     <w:tmpl w:val="81A4EC3E"/>
@@ -3334,7 +3366,7 @@
       </w:rPr>
     </w:lvl>
   </w:abstractNum>
-  <w:abstractNum w:abstractNumId="4">
+  <w:abstractNum w:abstractNumId="4" w15:restartNumberingAfterBreak="0">
     <w:nsid w:val="5D606CF4"/>
     <w:multiLevelType w:val="hybridMultilevel"/>
     <w:tmpl w:val="6F3842F8"/>
@@ -3448,7 +3480,7 @@
       </w:rPr>
     </w:lvl>
   </w:abstractNum>
-  <w:abstractNum w:abstractNumId="5">
+  <w:abstractNum w:abstractNumId="5" w15:restartNumberingAfterBreak="0">
     <w:nsid w:val="6841588F"/>
     <w:multiLevelType w:val="hybridMultilevel"/>
     <w:tmpl w:val="1270D7C8"/>
@@ -3556,7 +3588,7 @@
 </file>
 
 <file path=word/styles.xml><?xml version="1.0" encoding="utf-8"?>
-<w:styles xmlns:mc="http://schemas.openxmlformats.org/markup-compatibility/2006" xmlns:r="http://schemas.openxmlformats.org/officeDocument/2006/relationships" xmlns:w="http://schemas.openxmlformats.org/wordprocessingml/2006/main" xmlns:w14="http://schemas.microsoft.com/office/word/2010/wordml" xmlns:w15="http://schemas.microsoft.com/office/word/2012/wordml" mc:Ignorable="w14 w15">
+<w:styles xmlns:mc="http://schemas.openxmlformats.org/markup-compatibility/2006" xmlns:r="http://schemas.openxmlformats.org/officeDocument/2006/relationships" xmlns:w="http://schemas.openxmlformats.org/wordprocessingml/2006/main" xmlns:w14="http://schemas.microsoft.com/office/word/2010/wordml" xmlns:w15="http://schemas.microsoft.com/office/word/2012/wordml" xmlns:w16cid="http://schemas.microsoft.com/office/word/2016/wordml/cid" xmlns:w16se="http://schemas.microsoft.com/office/word/2015/wordml/symex" mc:Ignorable="w14 w15 w16se w16cid">
   <w:docDefaults>
     <w:rPrDefault>
       <w:rPr>
@@ -3572,7 +3604,7 @@
       </w:pPr>
     </w:pPrDefault>
   </w:docDefaults>
-  <w:latentStyles w:defLockedState="0" w:defUIPriority="99" w:defSemiHidden="0" w:defUnhideWhenUsed="0" w:defQFormat="0" w:count="371">
+  <w:latentStyles w:defLockedState="0" w:defUIPriority="99" w:defSemiHidden="0" w:defUnhideWhenUsed="0" w:defQFormat="0" w:count="377">
     <w:lsdException w:name="Normal" w:uiPriority="0" w:qFormat="1"/>
     <w:lsdException w:name="heading 1" w:uiPriority="9" w:qFormat="1"/>
     <w:lsdException w:name="heading 2" w:semiHidden="1" w:uiPriority="9" w:unhideWhenUsed="1" w:qFormat="1"/>
@@ -3720,11 +3752,8 @@
     <w:lsdException w:name="Table 3D effects 3" w:semiHidden="1" w:unhideWhenUsed="1"/>
     <w:lsdException w:name="Table Contemporary" w:semiHidden="1" w:unhideWhenUsed="1"/>
     <w:lsdException w:name="Table Elegant" w:semiHidden="1" w:unhideWhenUsed="1"/>
-    <w:lsdException w:name="Table Professional" w:semiHidden="1" w:unhideWhenUsed="1"/>
     <w:lsdException w:name="Table Subtle 1" w:semiHidden="1" w:unhideWhenUsed="1"/>
     <w:lsdException w:name="Table Subtle 2" w:semiHidden="1" w:unhideWhenUsed="1"/>
-    <w:lsdException w:name="Table Web 1" w:semiHidden="1" w:unhideWhenUsed="1"/>
-    <w:lsdException w:name="Table Web 2" w:semiHidden="1" w:unhideWhenUsed="1"/>
     <w:lsdException w:name="Table Web 3" w:semiHidden="1" w:unhideWhenUsed="1"/>
     <w:lsdException w:name="Balloon Text" w:semiHidden="1" w:unhideWhenUsed="1"/>
     <w:lsdException w:name="Table Grid" w:uiPriority="39"/>
@@ -3944,6 +3973,12 @@
     <w:lsdException w:name="List Table 5 Dark Accent 6" w:uiPriority="50"/>
     <w:lsdException w:name="List Table 6 Colorful Accent 6" w:uiPriority="51"/>
     <w:lsdException w:name="List Table 7 Colorful Accent 6" w:uiPriority="52"/>
+    <w:lsdException w:name="Mention" w:semiHidden="1" w:unhideWhenUsed="1"/>
+    <w:lsdException w:name="Smart Hyperlink" w:semiHidden="1" w:unhideWhenUsed="1"/>
+    <w:lsdException w:name="Hashtag" w:semiHidden="1" w:unhideWhenUsed="1"/>
+    <w:lsdException w:name="Unresolved Mention" w:semiHidden="1" w:unhideWhenUsed="1"/>
+    <w:lsdException w:name="Smart Link" w:semiHidden="1" w:unhideWhenUsed="1"/>
+    <w:lsdException w:name="Smart Link Error" w:semiHidden="1" w:unhideWhenUsed="1"/>
   </w:latentStyles>
   <w:style w:type="paragraph" w:default="1" w:styleId="Normal">
     <w:name w:val="Normal"/>
@@ -4100,7 +4135,6 @@
     <w:tblPr>
       <w:tblStyleRowBandSize w:val="1"/>
       <w:tblStyleColBandSize w:val="1"/>
-      <w:tblInd w:w="0" w:type="dxa"/>
       <w:tblCellMar>
         <w:top w:w="100" w:type="dxa"/>
         <w:left w:w="100" w:type="dxa"/>
@@ -4242,6 +4276,18 @@
       <w:rFonts w:ascii="Times New Roman" w:eastAsia="Times New Roman" w:hAnsi="Times New Roman" w:cs="Times New Roman"/>
       <w:sz w:val="24"/>
       <w:szCs w:val="24"/>
+    </w:rPr>
+  </w:style>
+  <w:style w:type="character" w:styleId="UnresolvedMention">
+    <w:name w:val="Unresolved Mention"/>
+    <w:basedOn w:val="DefaultParagraphFont"/>
+    <w:uiPriority w:val="99"/>
+    <w:semiHidden/>
+    <w:unhideWhenUsed/>
+    <w:rsid w:val="00D025F5"/>
+    <w:rPr>
+      <w:color w:val="605E5C"/>
+      <w:shd w:val="clear" w:color="auto" w:fill="E1DFDD"/>
     </w:rPr>
   </w:style>
 </w:styles>

</xml_diff>